<commit_message>
Adding example from class E
</commit_message>
<xml_diff>
--- a/161702/presentation/01 - Syllabus, Review of PAA 1/Exercise 1 - E.docx
+++ b/161702/presentation/01 - Syllabus, Review of PAA 1/Exercise 1 - E.docx
@@ -592,8 +592,6 @@
               </w:rPr>
               <w:t>t</w:t>
             </w:r>
-            <w:bookmarkStart w:id="0" w:name="_GoBack"/>
-            <w:bookmarkEnd w:id="0"/>
             <w:r>
               <w:rPr>
                 <w:lang w:val="en-US"/>
@@ -655,6 +653,1431 @@
         </w:rPr>
       </w:pPr>
     </w:p>
+    <w:p>
+      <w:pPr>
+        <w:pStyle w:val="ListParagraph"/>
+        <w:numPr>
+          <w:ilvl w:val="0"/>
+          <w:numId w:val="1"/>
+        </w:numPr>
+        <w:rPr>
+          <w:lang w:val="en-US"/>
+        </w:rPr>
+      </w:pPr>
+      <w:r>
+        <w:rPr>
+          <w:lang w:val="en-US"/>
+        </w:rPr>
+        <w:t>Fibonacci Rekursif</w:t>
+      </w:r>
+    </w:p>
+    <w:tbl>
+      <w:tblPr>
+        <w:tblStyle w:val="TableGrid"/>
+        <w:tblW w:w="0" w:type="auto"/>
+        <w:tblInd w:w="720" w:type="dxa"/>
+        <w:tblLook w:val="04A0" w:firstRow="1" w:lastRow="0" w:firstColumn="1" w:lastColumn="0" w:noHBand="0" w:noVBand="1"/>
+      </w:tblPr>
+      <w:tblGrid>
+        <w:gridCol w:w="8630"/>
+      </w:tblGrid>
+      <w:tr>
+        <w:tc>
+          <w:tcPr>
+            <w:tcW w:w="9350" w:type="dxa"/>
+          </w:tcPr>
+          <w:p>
+            <w:pPr>
+              <w:pStyle w:val="ListParagraph"/>
+              <w:ind w:left="0"/>
+              <w:rPr>
+                <w:lang w:val="en-US"/>
+              </w:rPr>
+            </w:pPr>
+            <w:r>
+              <w:rPr>
+                <w:lang w:val="en-US"/>
+              </w:rPr>
+              <w:t>F</w:t>
+            </w:r>
+            <w:r>
+              <w:rPr>
+                <w:lang w:val="en-US"/>
+              </w:rPr>
+              <w:t>ibonacci(n)</w:t>
+            </w:r>
+          </w:p>
+          <w:p>
+            <w:pPr>
+              <w:pStyle w:val="ListParagraph"/>
+              <w:numPr>
+                <w:ilvl w:val="0"/>
+                <w:numId w:val="4"/>
+              </w:numPr>
+              <w:rPr>
+                <w:lang w:val="en-US"/>
+              </w:rPr>
+            </w:pPr>
+            <w:r>
+              <w:rPr>
+                <w:lang w:val="en-US"/>
+              </w:rPr>
+              <w:t>if n = 0</w:t>
+            </w:r>
+          </w:p>
+          <w:p>
+            <w:pPr>
+              <w:pStyle w:val="ListParagraph"/>
+              <w:numPr>
+                <w:ilvl w:val="0"/>
+                <w:numId w:val="4"/>
+              </w:numPr>
+              <w:rPr>
+                <w:lang w:val="en-US"/>
+              </w:rPr>
+            </w:pPr>
+            <w:r>
+              <w:rPr>
+                <w:lang w:val="en-US"/>
+              </w:rPr>
+              <w:tab/>
+              <w:t>return 0</w:t>
+            </w:r>
+          </w:p>
+          <w:p>
+            <w:pPr>
+              <w:pStyle w:val="ListParagraph"/>
+              <w:numPr>
+                <w:ilvl w:val="0"/>
+                <w:numId w:val="4"/>
+              </w:numPr>
+              <w:rPr>
+                <w:lang w:val="en-US"/>
+              </w:rPr>
+            </w:pPr>
+            <w:r>
+              <w:rPr>
+                <w:lang w:val="en-US"/>
+              </w:rPr>
+              <w:t>else if n = 1</w:t>
+            </w:r>
+          </w:p>
+          <w:p>
+            <w:pPr>
+              <w:pStyle w:val="ListParagraph"/>
+              <w:numPr>
+                <w:ilvl w:val="0"/>
+                <w:numId w:val="4"/>
+              </w:numPr>
+              <w:rPr>
+                <w:lang w:val="en-US"/>
+              </w:rPr>
+            </w:pPr>
+            <w:r>
+              <w:rPr>
+                <w:lang w:val="en-US"/>
+              </w:rPr>
+              <w:tab/>
+              <w:t>return 1</w:t>
+            </w:r>
+          </w:p>
+          <w:p>
+            <w:pPr>
+              <w:pStyle w:val="ListParagraph"/>
+              <w:numPr>
+                <w:ilvl w:val="0"/>
+                <w:numId w:val="4"/>
+              </w:numPr>
+              <w:rPr>
+                <w:lang w:val="en-US"/>
+              </w:rPr>
+            </w:pPr>
+            <w:r>
+              <w:rPr>
+                <w:lang w:val="en-US"/>
+              </w:rPr>
+              <w:t>else</w:t>
+            </w:r>
+          </w:p>
+          <w:p>
+            <w:pPr>
+              <w:pStyle w:val="ListParagraph"/>
+              <w:numPr>
+                <w:ilvl w:val="0"/>
+                <w:numId w:val="4"/>
+              </w:numPr>
+              <w:rPr>
+                <w:lang w:val="en-US"/>
+              </w:rPr>
+            </w:pPr>
+            <w:r>
+              <w:rPr>
+                <w:lang w:val="en-US"/>
+              </w:rPr>
+              <w:tab/>
+              <w:t>return Fibonacci(n-1) + Fibonacci(n-2)</w:t>
+            </w:r>
+          </w:p>
+        </w:tc>
+      </w:tr>
+    </w:tbl>
+    <w:p>
+      <w:pPr>
+        <w:pStyle w:val="ListParagraph"/>
+        <w:rPr>
+          <w:lang w:val="en-US"/>
+        </w:rPr>
+      </w:pPr>
+    </w:p>
+    <w:tbl>
+      <w:tblPr>
+        <w:tblStyle w:val="TableGrid"/>
+        <w:tblW w:w="0" w:type="auto"/>
+        <w:tblInd w:w="720" w:type="dxa"/>
+        <w:tblLook w:val="04A0" w:firstRow="1" w:lastRow="0" w:firstColumn="1" w:lastColumn="0" w:noHBand="0" w:noVBand="1"/>
+      </w:tblPr>
+      <w:tblGrid>
+        <w:gridCol w:w="8630"/>
+      </w:tblGrid>
+      <w:tr>
+        <w:tc>
+          <w:tcPr>
+            <w:tcW w:w="9350" w:type="dxa"/>
+          </w:tcPr>
+          <w:p>
+            <w:pPr>
+              <w:pStyle w:val="ListParagraph"/>
+              <w:ind w:left="0"/>
+              <w:rPr>
+                <w:lang w:val="en-US"/>
+              </w:rPr>
+            </w:pPr>
+            <w:r>
+              <w:rPr>
+                <w:lang w:val="en-US"/>
+              </w:rPr>
+              <w:t>Fibo(n)</w:t>
+            </w:r>
+          </w:p>
+          <w:p>
+            <w:pPr>
+              <w:pStyle w:val="ListParagraph"/>
+              <w:numPr>
+                <w:ilvl w:val="0"/>
+                <w:numId w:val="5"/>
+              </w:numPr>
+              <w:rPr>
+                <w:lang w:val="en-US"/>
+              </w:rPr>
+            </w:pPr>
+            <w:r>
+              <w:rPr>
+                <w:lang w:val="en-US"/>
+              </w:rPr>
+              <w:t>if n = 0 or n = 1</w:t>
+            </w:r>
+          </w:p>
+          <w:p>
+            <w:pPr>
+              <w:pStyle w:val="ListParagraph"/>
+              <w:numPr>
+                <w:ilvl w:val="0"/>
+                <w:numId w:val="5"/>
+              </w:numPr>
+              <w:rPr>
+                <w:lang w:val="en-US"/>
+              </w:rPr>
+            </w:pPr>
+            <w:r>
+              <w:rPr>
+                <w:lang w:val="en-US"/>
+              </w:rPr>
+              <w:tab/>
+              <w:t>return n</w:t>
+            </w:r>
+          </w:p>
+          <w:p>
+            <w:pPr>
+              <w:pStyle w:val="ListParagraph"/>
+              <w:numPr>
+                <w:ilvl w:val="0"/>
+                <w:numId w:val="5"/>
+              </w:numPr>
+              <w:rPr>
+                <w:lang w:val="en-US"/>
+              </w:rPr>
+            </w:pPr>
+            <w:r>
+              <w:rPr>
+                <w:lang w:val="en-US"/>
+              </w:rPr>
+              <w:t>else</w:t>
+            </w:r>
+          </w:p>
+          <w:p>
+            <w:pPr>
+              <w:pStyle w:val="ListParagraph"/>
+              <w:numPr>
+                <w:ilvl w:val="0"/>
+                <w:numId w:val="5"/>
+              </w:numPr>
+              <w:rPr>
+                <w:lang w:val="en-US"/>
+              </w:rPr>
+            </w:pPr>
+            <w:r>
+              <w:rPr>
+                <w:lang w:val="en-US"/>
+              </w:rPr>
+              <w:tab/>
+              <w:t>return Fibo(n-1) + Fibo(n-2)</w:t>
+            </w:r>
+          </w:p>
+        </w:tc>
+      </w:tr>
+    </w:tbl>
+    <w:p>
+      <w:pPr>
+        <w:pStyle w:val="ListParagraph"/>
+        <w:rPr>
+          <w:lang w:val="en-US"/>
+        </w:rPr>
+      </w:pPr>
+    </w:p>
+    <w:p>
+      <w:pPr>
+        <w:rPr>
+          <w:lang w:val="en-US"/>
+        </w:rPr>
+      </w:pPr>
+      <w:r>
+        <w:rPr>
+          <w:lang w:val="en-US"/>
+        </w:rPr>
+        <w:br w:type="page"/>
+      </w:r>
+    </w:p>
+    <w:p>
+      <w:pPr>
+        <w:pStyle w:val="ListParagraph"/>
+        <w:numPr>
+          <w:ilvl w:val="0"/>
+          <w:numId w:val="1"/>
+        </w:numPr>
+        <w:rPr>
+          <w:lang w:val="en-US"/>
+        </w:rPr>
+      </w:pPr>
+      <w:r>
+        <w:rPr>
+          <w:lang w:val="en-US"/>
+        </w:rPr>
+        <w:lastRenderedPageBreak/>
+        <w:t>Fibonacci DP</w:t>
+      </w:r>
+    </w:p>
+    <w:tbl>
+      <w:tblPr>
+        <w:tblStyle w:val="TableGrid"/>
+        <w:tblW w:w="0" w:type="auto"/>
+        <w:tblInd w:w="720" w:type="dxa"/>
+        <w:tblLook w:val="04A0" w:firstRow="1" w:lastRow="0" w:firstColumn="1" w:lastColumn="0" w:noHBand="0" w:noVBand="1"/>
+      </w:tblPr>
+      <w:tblGrid>
+        <w:gridCol w:w="8630"/>
+      </w:tblGrid>
+      <w:tr>
+        <w:tc>
+          <w:tcPr>
+            <w:tcW w:w="9350" w:type="dxa"/>
+          </w:tcPr>
+          <w:p>
+            <w:pPr>
+              <w:pStyle w:val="ListParagraph"/>
+              <w:ind w:left="0"/>
+              <w:rPr>
+                <w:lang w:val="en-US"/>
+              </w:rPr>
+            </w:pPr>
+            <w:r>
+              <w:rPr>
+                <w:lang w:val="en-US"/>
+              </w:rPr>
+              <w:t>fibo_memo: array of fibonacci memo, all elements initialized with 0</w:t>
+            </w:r>
+          </w:p>
+          <w:p>
+            <w:pPr>
+              <w:pStyle w:val="ListParagraph"/>
+              <w:ind w:left="0"/>
+              <w:rPr>
+                <w:lang w:val="en-US"/>
+              </w:rPr>
+            </w:pPr>
+          </w:p>
+          <w:p>
+            <w:pPr>
+              <w:pStyle w:val="ListParagraph"/>
+              <w:ind w:left="0"/>
+              <w:rPr>
+                <w:lang w:val="en-US"/>
+              </w:rPr>
+            </w:pPr>
+            <w:r>
+              <w:rPr>
+                <w:lang w:val="en-US"/>
+              </w:rPr>
+              <w:t>Fibonacci(n)</w:t>
+            </w:r>
+          </w:p>
+          <w:p>
+            <w:pPr>
+              <w:pStyle w:val="ListParagraph"/>
+              <w:numPr>
+                <w:ilvl w:val="0"/>
+                <w:numId w:val="6"/>
+              </w:numPr>
+              <w:rPr>
+                <w:lang w:val="en-US"/>
+              </w:rPr>
+            </w:pPr>
+            <w:r>
+              <w:rPr>
+                <w:b/>
+                <w:lang w:val="en-US"/>
+              </w:rPr>
+              <w:t xml:space="preserve">if </w:t>
+            </w:r>
+            <w:r>
+              <w:rPr>
+                <w:lang w:val="en-US"/>
+              </w:rPr>
+              <w:t>n = 0</w:t>
+            </w:r>
+          </w:p>
+          <w:p>
+            <w:pPr>
+              <w:pStyle w:val="ListParagraph"/>
+              <w:numPr>
+                <w:ilvl w:val="0"/>
+                <w:numId w:val="6"/>
+              </w:numPr>
+              <w:rPr>
+                <w:color w:val="0070C0"/>
+                <w:lang w:val="en-US"/>
+              </w:rPr>
+            </w:pPr>
+            <w:r>
+              <w:rPr>
+                <w:b/>
+                <w:color w:val="0070C0"/>
+                <w:lang w:val="en-US"/>
+              </w:rPr>
+              <w:tab/>
+              <w:t>// memoization</w:t>
+            </w:r>
+          </w:p>
+          <w:p>
+            <w:pPr>
+              <w:pStyle w:val="ListParagraph"/>
+              <w:numPr>
+                <w:ilvl w:val="0"/>
+                <w:numId w:val="6"/>
+              </w:numPr>
+              <w:rPr>
+                <w:lang w:val="en-US"/>
+              </w:rPr>
+            </w:pPr>
+            <w:r>
+              <w:rPr>
+                <w:lang w:val="en-US"/>
+              </w:rPr>
+              <w:tab/>
+              <w:t>fibo_memo[n] = 0</w:t>
+            </w:r>
+          </w:p>
+          <w:p>
+            <w:pPr>
+              <w:pStyle w:val="ListParagraph"/>
+              <w:numPr>
+                <w:ilvl w:val="0"/>
+                <w:numId w:val="6"/>
+              </w:numPr>
+              <w:rPr>
+                <w:lang w:val="en-US"/>
+              </w:rPr>
+            </w:pPr>
+            <w:r>
+              <w:rPr>
+                <w:lang w:val="en-US"/>
+              </w:rPr>
+              <w:tab/>
+            </w:r>
+            <w:r>
+              <w:rPr>
+                <w:b/>
+                <w:lang w:val="en-US"/>
+              </w:rPr>
+              <w:t xml:space="preserve">return </w:t>
+            </w:r>
+            <w:r>
+              <w:rPr>
+                <w:lang w:val="en-US"/>
+              </w:rPr>
+              <w:t>fibo_memo[n]</w:t>
+            </w:r>
+          </w:p>
+          <w:p>
+            <w:pPr>
+              <w:pStyle w:val="ListParagraph"/>
+              <w:numPr>
+                <w:ilvl w:val="0"/>
+                <w:numId w:val="6"/>
+              </w:numPr>
+              <w:rPr>
+                <w:lang w:val="en-US"/>
+              </w:rPr>
+            </w:pPr>
+            <w:r>
+              <w:rPr>
+                <w:b/>
+                <w:lang w:val="en-US"/>
+              </w:rPr>
+              <w:t>else if</w:t>
+            </w:r>
+            <w:r>
+              <w:rPr>
+                <w:lang w:val="en-US"/>
+              </w:rPr>
+              <w:t xml:space="preserve"> n = 1</w:t>
+            </w:r>
+          </w:p>
+          <w:p>
+            <w:pPr>
+              <w:pStyle w:val="ListParagraph"/>
+              <w:numPr>
+                <w:ilvl w:val="0"/>
+                <w:numId w:val="6"/>
+              </w:numPr>
+              <w:rPr>
+                <w:color w:val="0070C0"/>
+                <w:lang w:val="en-US"/>
+              </w:rPr>
+            </w:pPr>
+            <w:r>
+              <w:rPr>
+                <w:b/>
+                <w:color w:val="0070C0"/>
+                <w:lang w:val="en-US"/>
+              </w:rPr>
+              <w:tab/>
+              <w:t>// memoization</w:t>
+            </w:r>
+          </w:p>
+          <w:p>
+            <w:pPr>
+              <w:pStyle w:val="ListParagraph"/>
+              <w:numPr>
+                <w:ilvl w:val="0"/>
+                <w:numId w:val="6"/>
+              </w:numPr>
+              <w:rPr>
+                <w:lang w:val="en-US"/>
+              </w:rPr>
+            </w:pPr>
+            <w:r>
+              <w:rPr>
+                <w:lang w:val="en-US"/>
+              </w:rPr>
+              <w:tab/>
+            </w:r>
+            <w:r>
+              <w:rPr>
+                <w:lang w:val="en-US"/>
+              </w:rPr>
+              <w:t xml:space="preserve">fibo_memo[n] = </w:t>
+            </w:r>
+            <w:r>
+              <w:rPr>
+                <w:lang w:val="en-US"/>
+              </w:rPr>
+              <w:t>1</w:t>
+            </w:r>
+          </w:p>
+          <w:p>
+            <w:pPr>
+              <w:pStyle w:val="ListParagraph"/>
+              <w:numPr>
+                <w:ilvl w:val="0"/>
+                <w:numId w:val="6"/>
+              </w:numPr>
+              <w:rPr>
+                <w:lang w:val="en-US"/>
+              </w:rPr>
+            </w:pPr>
+            <w:r>
+              <w:rPr>
+                <w:lang w:val="en-US"/>
+              </w:rPr>
+              <w:tab/>
+            </w:r>
+            <w:r>
+              <w:rPr>
+                <w:b/>
+                <w:lang w:val="en-US"/>
+              </w:rPr>
+              <w:t xml:space="preserve">return </w:t>
+            </w:r>
+            <w:r>
+              <w:rPr>
+                <w:lang w:val="en-US"/>
+              </w:rPr>
+              <w:t>fibo_memo[n]</w:t>
+            </w:r>
+          </w:p>
+          <w:p>
+            <w:pPr>
+              <w:pStyle w:val="ListParagraph"/>
+              <w:numPr>
+                <w:ilvl w:val="0"/>
+                <w:numId w:val="6"/>
+              </w:numPr>
+              <w:rPr>
+                <w:lang w:val="en-US"/>
+              </w:rPr>
+            </w:pPr>
+            <w:r>
+              <w:rPr>
+                <w:b/>
+                <w:lang w:val="en-US"/>
+              </w:rPr>
+              <w:t>e</w:t>
+            </w:r>
+            <w:r>
+              <w:rPr>
+                <w:b/>
+                <w:lang w:val="en-US"/>
+              </w:rPr>
+              <w:t>lse</w:t>
+            </w:r>
+            <w:r>
+              <w:rPr>
+                <w:b/>
+                <w:lang w:val="en-US"/>
+              </w:rPr>
+              <w:t xml:space="preserve"> if</w:t>
+            </w:r>
+            <w:r>
+              <w:rPr>
+                <w:lang w:val="en-US"/>
+              </w:rPr>
+              <w:t xml:space="preserve"> fibo_memo[n</w:t>
+            </w:r>
+            <w:proofErr w:type="gramStart"/>
+            <w:r>
+              <w:rPr>
+                <w:lang w:val="en-US"/>
+              </w:rPr>
+              <w:t>] !</w:t>
+            </w:r>
+            <w:proofErr w:type="gramEnd"/>
+            <w:r>
+              <w:rPr>
+                <w:lang w:val="en-US"/>
+              </w:rPr>
+              <w:t>= 0</w:t>
+            </w:r>
+          </w:p>
+          <w:p>
+            <w:pPr>
+              <w:pStyle w:val="ListParagraph"/>
+              <w:numPr>
+                <w:ilvl w:val="0"/>
+                <w:numId w:val="6"/>
+              </w:numPr>
+              <w:rPr>
+                <w:lang w:val="en-US"/>
+              </w:rPr>
+            </w:pPr>
+            <w:r>
+              <w:rPr>
+                <w:b/>
+                <w:lang w:val="en-US"/>
+              </w:rPr>
+              <w:tab/>
+            </w:r>
+            <w:r>
+              <w:rPr>
+                <w:b/>
+                <w:color w:val="FF0000"/>
+                <w:lang w:val="en-US"/>
+              </w:rPr>
+              <w:t>// look up</w:t>
+            </w:r>
+          </w:p>
+          <w:p>
+            <w:pPr>
+              <w:pStyle w:val="ListParagraph"/>
+              <w:numPr>
+                <w:ilvl w:val="0"/>
+                <w:numId w:val="6"/>
+              </w:numPr>
+              <w:rPr>
+                <w:lang w:val="en-US"/>
+              </w:rPr>
+            </w:pPr>
+            <w:r>
+              <w:rPr>
+                <w:lang w:val="en-US"/>
+              </w:rPr>
+              <w:tab/>
+            </w:r>
+            <w:r>
+              <w:rPr>
+                <w:b/>
+                <w:lang w:val="en-US"/>
+              </w:rPr>
+              <w:t xml:space="preserve">return </w:t>
+            </w:r>
+            <w:r>
+              <w:rPr>
+                <w:lang w:val="en-US"/>
+              </w:rPr>
+              <w:t>fibo_memo[n]</w:t>
+            </w:r>
+          </w:p>
+          <w:p>
+            <w:pPr>
+              <w:pStyle w:val="ListParagraph"/>
+              <w:numPr>
+                <w:ilvl w:val="0"/>
+                <w:numId w:val="6"/>
+              </w:numPr>
+              <w:rPr>
+                <w:b/>
+                <w:lang w:val="en-US"/>
+              </w:rPr>
+            </w:pPr>
+            <w:r>
+              <w:rPr>
+                <w:b/>
+                <w:lang w:val="en-US"/>
+              </w:rPr>
+              <w:t>else</w:t>
+            </w:r>
+          </w:p>
+          <w:p>
+            <w:pPr>
+              <w:pStyle w:val="ListParagraph"/>
+              <w:numPr>
+                <w:ilvl w:val="0"/>
+                <w:numId w:val="6"/>
+              </w:numPr>
+              <w:rPr>
+                <w:color w:val="0070C0"/>
+                <w:lang w:val="en-US"/>
+              </w:rPr>
+            </w:pPr>
+            <w:r>
+              <w:rPr>
+                <w:b/>
+                <w:color w:val="0070C0"/>
+                <w:lang w:val="en-US"/>
+              </w:rPr>
+              <w:tab/>
+              <w:t>// memoization</w:t>
+            </w:r>
+          </w:p>
+          <w:p>
+            <w:pPr>
+              <w:pStyle w:val="ListParagraph"/>
+              <w:numPr>
+                <w:ilvl w:val="0"/>
+                <w:numId w:val="6"/>
+              </w:numPr>
+              <w:rPr>
+                <w:lang w:val="en-US"/>
+              </w:rPr>
+            </w:pPr>
+            <w:r>
+              <w:rPr>
+                <w:lang w:val="en-US"/>
+              </w:rPr>
+              <w:tab/>
+            </w:r>
+            <w:r>
+              <w:rPr>
+                <w:lang w:val="en-US"/>
+              </w:rPr>
+              <w:t>fibo_memo[n]</w:t>
+            </w:r>
+            <w:r>
+              <w:rPr>
+                <w:lang w:val="en-US"/>
+              </w:rPr>
+              <w:t xml:space="preserve"> = </w:t>
+            </w:r>
+            <w:r>
+              <w:rPr>
+                <w:lang w:val="en-US"/>
+              </w:rPr>
+              <w:t>Fibonacci(n-1) + Fibonacci(n-2)</w:t>
+            </w:r>
+          </w:p>
+          <w:p>
+            <w:pPr>
+              <w:pStyle w:val="ListParagraph"/>
+              <w:numPr>
+                <w:ilvl w:val="0"/>
+                <w:numId w:val="6"/>
+              </w:numPr>
+              <w:rPr>
+                <w:lang w:val="en-US"/>
+              </w:rPr>
+            </w:pPr>
+            <w:r>
+              <w:rPr>
+                <w:lang w:val="en-US"/>
+              </w:rPr>
+              <w:tab/>
+            </w:r>
+            <w:r>
+              <w:rPr>
+                <w:b/>
+                <w:lang w:val="en-US"/>
+              </w:rPr>
+              <w:t>return</w:t>
+            </w:r>
+            <w:r>
+              <w:rPr>
+                <w:lang w:val="en-US"/>
+              </w:rPr>
+              <w:t xml:space="preserve"> </w:t>
+            </w:r>
+            <w:r>
+              <w:rPr>
+                <w:lang w:val="en-US"/>
+              </w:rPr>
+              <w:t>fibo_memo[n]</w:t>
+            </w:r>
+          </w:p>
+        </w:tc>
+      </w:tr>
+    </w:tbl>
+    <w:p>
+      <w:pPr>
+        <w:pStyle w:val="ListParagraph"/>
+        <w:rPr>
+          <w:lang w:val="en-US"/>
+        </w:rPr>
+      </w:pPr>
+    </w:p>
+    <w:p>
+      <w:pPr>
+        <w:pStyle w:val="ListParagraph"/>
+        <w:numPr>
+          <w:ilvl w:val="0"/>
+          <w:numId w:val="1"/>
+        </w:numPr>
+        <w:rPr>
+          <w:lang w:val="en-US"/>
+        </w:rPr>
+      </w:pPr>
+      <w:r>
+        <w:rPr>
+          <w:lang w:val="en-US"/>
+        </w:rPr>
+        <w:t>Two Power of n: Recursive</w:t>
+      </w:r>
+    </w:p>
+    <w:tbl>
+      <w:tblPr>
+        <w:tblStyle w:val="TableGrid"/>
+        <w:tblW w:w="0" w:type="auto"/>
+        <w:tblInd w:w="720" w:type="dxa"/>
+        <w:tblLook w:val="04A0" w:firstRow="1" w:lastRow="0" w:firstColumn="1" w:lastColumn="0" w:noHBand="0" w:noVBand="1"/>
+      </w:tblPr>
+      <w:tblGrid>
+        <w:gridCol w:w="8630"/>
+      </w:tblGrid>
+      <w:tr>
+        <w:tc>
+          <w:tcPr>
+            <w:tcW w:w="9350" w:type="dxa"/>
+          </w:tcPr>
+          <w:p>
+            <w:pPr>
+              <w:pStyle w:val="ListParagraph"/>
+              <w:ind w:left="0"/>
+              <w:rPr>
+                <w:lang w:val="en-US"/>
+              </w:rPr>
+            </w:pPr>
+            <w:r>
+              <w:rPr>
+                <w:lang w:val="en-US"/>
+              </w:rPr>
+              <w:t>Calc(A, n)</w:t>
+            </w:r>
+          </w:p>
+          <w:p>
+            <w:pPr>
+              <w:pStyle w:val="ListParagraph"/>
+              <w:numPr>
+                <w:ilvl w:val="0"/>
+                <w:numId w:val="7"/>
+              </w:numPr>
+              <w:rPr>
+                <w:lang w:val="en-US"/>
+              </w:rPr>
+            </w:pPr>
+            <w:r>
+              <w:rPr>
+                <w:lang w:val="en-US"/>
+              </w:rPr>
+              <w:t>i</w:t>
+            </w:r>
+            <w:r>
+              <w:rPr>
+                <w:lang w:val="en-US"/>
+              </w:rPr>
+              <w:t>f n = 0</w:t>
+            </w:r>
+          </w:p>
+          <w:p>
+            <w:pPr>
+              <w:pStyle w:val="ListParagraph"/>
+              <w:numPr>
+                <w:ilvl w:val="0"/>
+                <w:numId w:val="7"/>
+              </w:numPr>
+              <w:rPr>
+                <w:lang w:val="en-US"/>
+              </w:rPr>
+            </w:pPr>
+            <w:r>
+              <w:rPr>
+                <w:lang w:val="en-US"/>
+              </w:rPr>
+              <w:tab/>
+            </w:r>
+            <w:r>
+              <w:rPr>
+                <w:lang w:val="en-US"/>
+              </w:rPr>
+              <w:t>r</w:t>
+            </w:r>
+            <w:r>
+              <w:rPr>
+                <w:lang w:val="en-US"/>
+              </w:rPr>
+              <w:t>eturn 1</w:t>
+            </w:r>
+          </w:p>
+          <w:p>
+            <w:pPr>
+              <w:pStyle w:val="ListParagraph"/>
+              <w:numPr>
+                <w:ilvl w:val="0"/>
+                <w:numId w:val="7"/>
+              </w:numPr>
+              <w:rPr>
+                <w:lang w:val="en-US"/>
+              </w:rPr>
+            </w:pPr>
+            <w:r>
+              <w:rPr>
+                <w:lang w:val="en-US"/>
+              </w:rPr>
+              <w:t>i</w:t>
+            </w:r>
+            <w:r>
+              <w:rPr>
+                <w:lang w:val="en-US"/>
+              </w:rPr>
+              <w:t>f n = 1</w:t>
+            </w:r>
+          </w:p>
+          <w:p>
+            <w:pPr>
+              <w:pStyle w:val="ListParagraph"/>
+              <w:numPr>
+                <w:ilvl w:val="0"/>
+                <w:numId w:val="7"/>
+              </w:numPr>
+              <w:rPr>
+                <w:lang w:val="en-US"/>
+              </w:rPr>
+            </w:pPr>
+            <w:r>
+              <w:rPr>
+                <w:lang w:val="en-US"/>
+              </w:rPr>
+              <w:tab/>
+            </w:r>
+            <w:r>
+              <w:rPr>
+                <w:lang w:val="en-US"/>
+              </w:rPr>
+              <w:t>r</w:t>
+            </w:r>
+            <w:r>
+              <w:rPr>
+                <w:lang w:val="en-US"/>
+              </w:rPr>
+              <w:t>eturn A</w:t>
+            </w:r>
+          </w:p>
+          <w:p>
+            <w:pPr>
+              <w:pStyle w:val="ListParagraph"/>
+              <w:numPr>
+                <w:ilvl w:val="0"/>
+                <w:numId w:val="7"/>
+              </w:numPr>
+              <w:rPr>
+                <w:lang w:val="en-US"/>
+              </w:rPr>
+            </w:pPr>
+            <w:r>
+              <w:rPr>
+                <w:lang w:val="en-US"/>
+              </w:rPr>
+              <w:t>e</w:t>
+            </w:r>
+            <w:r>
+              <w:rPr>
+                <w:lang w:val="en-US"/>
+              </w:rPr>
+              <w:t>lse</w:t>
+            </w:r>
+          </w:p>
+          <w:p>
+            <w:pPr>
+              <w:pStyle w:val="ListParagraph"/>
+              <w:numPr>
+                <w:ilvl w:val="0"/>
+                <w:numId w:val="7"/>
+              </w:numPr>
+              <w:rPr>
+                <w:lang w:val="en-US"/>
+              </w:rPr>
+            </w:pPr>
+            <w:r>
+              <w:rPr>
+                <w:lang w:val="en-US"/>
+              </w:rPr>
+              <w:tab/>
+            </w:r>
+            <w:r>
+              <w:rPr>
+                <w:lang w:val="en-US"/>
+              </w:rPr>
+              <w:t>r</w:t>
+            </w:r>
+            <w:r>
+              <w:rPr>
+                <w:lang w:val="en-US"/>
+              </w:rPr>
+              <w:t>eturn Calc(A, n-1) + Calc(A, n-1)</w:t>
+            </w:r>
+          </w:p>
+        </w:tc>
+      </w:tr>
+    </w:tbl>
+    <w:p>
+      <w:pPr>
+        <w:pStyle w:val="ListParagraph"/>
+        <w:rPr>
+          <w:lang w:val="en-US"/>
+        </w:rPr>
+      </w:pPr>
+    </w:p>
+    <w:p>
+      <w:pPr>
+        <w:pStyle w:val="ListParagraph"/>
+        <w:numPr>
+          <w:ilvl w:val="0"/>
+          <w:numId w:val="1"/>
+        </w:numPr>
+        <w:rPr>
+          <w:lang w:val="en-US"/>
+        </w:rPr>
+      </w:pPr>
+      <w:r>
+        <w:rPr>
+          <w:lang w:val="en-US"/>
+        </w:rPr>
+        <w:t xml:space="preserve">Two Power of n: </w:t>
+      </w:r>
+      <w:r>
+        <w:rPr>
+          <w:lang w:val="en-US"/>
+        </w:rPr>
+        <w:t>Dynamic Programming</w:t>
+      </w:r>
+    </w:p>
+    <w:tbl>
+      <w:tblPr>
+        <w:tblStyle w:val="TableGrid"/>
+        <w:tblW w:w="0" w:type="auto"/>
+        <w:tblInd w:w="720" w:type="dxa"/>
+        <w:tblLook w:val="04A0" w:firstRow="1" w:lastRow="0" w:firstColumn="1" w:lastColumn="0" w:noHBand="0" w:noVBand="1"/>
+      </w:tblPr>
+      <w:tblGrid>
+        <w:gridCol w:w="8630"/>
+      </w:tblGrid>
+      <w:tr>
+        <w:tc>
+          <w:tcPr>
+            <w:tcW w:w="9350" w:type="dxa"/>
+          </w:tcPr>
+          <w:p>
+            <w:pPr>
+              <w:pStyle w:val="ListParagraph"/>
+              <w:ind w:left="0"/>
+              <w:rPr>
+                <w:lang w:val="en-US"/>
+              </w:rPr>
+            </w:pPr>
+            <w:r>
+              <w:rPr>
+                <w:lang w:val="en-US"/>
+              </w:rPr>
+              <w:t>power_memo: array of power memo, all elements initialized by 0</w:t>
+            </w:r>
+          </w:p>
+          <w:p>
+            <w:pPr>
+              <w:pStyle w:val="ListParagraph"/>
+              <w:ind w:left="0"/>
+              <w:rPr>
+                <w:lang w:val="en-US"/>
+              </w:rPr>
+            </w:pPr>
+          </w:p>
+          <w:p>
+            <w:pPr>
+              <w:pStyle w:val="ListParagraph"/>
+              <w:ind w:left="0"/>
+              <w:rPr>
+                <w:lang w:val="en-US"/>
+              </w:rPr>
+            </w:pPr>
+            <w:proofErr w:type="gramStart"/>
+            <w:r>
+              <w:rPr>
+                <w:lang w:val="en-US"/>
+              </w:rPr>
+              <w:t>Calc(</w:t>
+            </w:r>
+            <w:proofErr w:type="gramEnd"/>
+            <w:r>
+              <w:rPr>
+                <w:lang w:val="en-US"/>
+              </w:rPr>
+              <w:t>A, n)</w:t>
+            </w:r>
+          </w:p>
+          <w:p>
+            <w:pPr>
+              <w:pStyle w:val="ListParagraph"/>
+              <w:numPr>
+                <w:ilvl w:val="0"/>
+                <w:numId w:val="8"/>
+              </w:numPr>
+              <w:rPr>
+                <w:lang w:val="en-US"/>
+              </w:rPr>
+            </w:pPr>
+            <w:r>
+              <w:rPr>
+                <w:lang w:val="en-US"/>
+              </w:rPr>
+              <w:t>if n = 0</w:t>
+            </w:r>
+          </w:p>
+          <w:p>
+            <w:pPr>
+              <w:pStyle w:val="ListParagraph"/>
+              <w:numPr>
+                <w:ilvl w:val="0"/>
+                <w:numId w:val="8"/>
+              </w:numPr>
+              <w:rPr>
+                <w:lang w:val="en-US"/>
+              </w:rPr>
+            </w:pPr>
+            <w:r>
+              <w:rPr>
+                <w:lang w:val="en-US"/>
+              </w:rPr>
+              <w:tab/>
+            </w:r>
+            <w:r>
+              <w:rPr>
+                <w:lang w:val="en-US"/>
+              </w:rPr>
+              <w:t>power_memo[n] = 1</w:t>
+            </w:r>
+          </w:p>
+          <w:p>
+            <w:pPr>
+              <w:pStyle w:val="ListParagraph"/>
+              <w:numPr>
+                <w:ilvl w:val="0"/>
+                <w:numId w:val="8"/>
+              </w:numPr>
+              <w:rPr>
+                <w:lang w:val="en-US"/>
+              </w:rPr>
+            </w:pPr>
+            <w:r>
+              <w:rPr>
+                <w:lang w:val="en-US"/>
+              </w:rPr>
+              <w:tab/>
+            </w:r>
+            <w:r>
+              <w:rPr>
+                <w:lang w:val="en-US"/>
+              </w:rPr>
+              <w:t xml:space="preserve">return </w:t>
+            </w:r>
+            <w:r>
+              <w:rPr>
+                <w:lang w:val="en-US"/>
+              </w:rPr>
+              <w:t>power_memo[n]</w:t>
+            </w:r>
+          </w:p>
+          <w:p>
+            <w:pPr>
+              <w:pStyle w:val="ListParagraph"/>
+              <w:numPr>
+                <w:ilvl w:val="0"/>
+                <w:numId w:val="8"/>
+              </w:numPr>
+              <w:rPr>
+                <w:lang w:val="en-US"/>
+              </w:rPr>
+            </w:pPr>
+            <w:r>
+              <w:rPr>
+                <w:lang w:val="en-US"/>
+              </w:rPr>
+              <w:t>if n = 1</w:t>
+            </w:r>
+          </w:p>
+          <w:p>
+            <w:pPr>
+              <w:pStyle w:val="ListParagraph"/>
+              <w:numPr>
+                <w:ilvl w:val="0"/>
+                <w:numId w:val="8"/>
+              </w:numPr>
+              <w:rPr>
+                <w:lang w:val="en-US"/>
+              </w:rPr>
+            </w:pPr>
+            <w:r>
+              <w:rPr>
+                <w:lang w:val="en-US"/>
+              </w:rPr>
+              <w:tab/>
+            </w:r>
+            <w:r>
+              <w:rPr>
+                <w:lang w:val="en-US"/>
+              </w:rPr>
+              <w:t>power_memo[n]</w:t>
+            </w:r>
+            <w:r>
+              <w:rPr>
+                <w:lang w:val="en-US"/>
+              </w:rPr>
+              <w:t xml:space="preserve"> = A</w:t>
+            </w:r>
+          </w:p>
+          <w:p>
+            <w:pPr>
+              <w:pStyle w:val="ListParagraph"/>
+              <w:numPr>
+                <w:ilvl w:val="0"/>
+                <w:numId w:val="8"/>
+              </w:numPr>
+              <w:rPr>
+                <w:lang w:val="en-US"/>
+              </w:rPr>
+            </w:pPr>
+            <w:r>
+              <w:rPr>
+                <w:lang w:val="en-US"/>
+              </w:rPr>
+              <w:tab/>
+              <w:t xml:space="preserve">return </w:t>
+            </w:r>
+            <w:r>
+              <w:rPr>
+                <w:lang w:val="en-US"/>
+              </w:rPr>
+              <w:t>power_memo[n]</w:t>
+            </w:r>
+          </w:p>
+          <w:p>
+            <w:pPr>
+              <w:pStyle w:val="ListParagraph"/>
+              <w:numPr>
+                <w:ilvl w:val="0"/>
+                <w:numId w:val="8"/>
+              </w:numPr>
+              <w:rPr>
+                <w:lang w:val="en-US"/>
+              </w:rPr>
+            </w:pPr>
+            <w:r>
+              <w:rPr>
+                <w:lang w:val="en-US"/>
+              </w:rPr>
+              <w:t>if power_memo[n</w:t>
+            </w:r>
+            <w:proofErr w:type="gramStart"/>
+            <w:r>
+              <w:rPr>
+                <w:lang w:val="en-US"/>
+              </w:rPr>
+              <w:t>] !</w:t>
+            </w:r>
+            <w:proofErr w:type="gramEnd"/>
+            <w:r>
+              <w:rPr>
+                <w:lang w:val="en-US"/>
+              </w:rPr>
+              <w:t>= 0</w:t>
+            </w:r>
+          </w:p>
+          <w:p>
+            <w:pPr>
+              <w:pStyle w:val="ListParagraph"/>
+              <w:numPr>
+                <w:ilvl w:val="0"/>
+                <w:numId w:val="8"/>
+              </w:numPr>
+              <w:rPr>
+                <w:lang w:val="en-US"/>
+              </w:rPr>
+            </w:pPr>
+            <w:r>
+              <w:rPr>
+                <w:lang w:val="en-US"/>
+              </w:rPr>
+              <w:tab/>
+            </w:r>
+            <w:r>
+              <w:rPr>
+                <w:lang w:val="en-US"/>
+              </w:rPr>
+              <w:t>return power_memo[n]</w:t>
+            </w:r>
+            <w:bookmarkStart w:id="0" w:name="_GoBack"/>
+            <w:bookmarkEnd w:id="0"/>
+          </w:p>
+          <w:p>
+            <w:pPr>
+              <w:pStyle w:val="ListParagraph"/>
+              <w:numPr>
+                <w:ilvl w:val="0"/>
+                <w:numId w:val="8"/>
+              </w:numPr>
+              <w:rPr>
+                <w:lang w:val="en-US"/>
+              </w:rPr>
+            </w:pPr>
+            <w:r>
+              <w:rPr>
+                <w:lang w:val="en-US"/>
+              </w:rPr>
+              <w:t>e</w:t>
+            </w:r>
+            <w:r>
+              <w:rPr>
+                <w:lang w:val="en-US"/>
+              </w:rPr>
+              <w:t>lse</w:t>
+            </w:r>
+          </w:p>
+          <w:p>
+            <w:pPr>
+              <w:pStyle w:val="ListParagraph"/>
+              <w:numPr>
+                <w:ilvl w:val="0"/>
+                <w:numId w:val="8"/>
+              </w:numPr>
+              <w:rPr>
+                <w:lang w:val="en-US"/>
+              </w:rPr>
+            </w:pPr>
+            <w:r>
+              <w:rPr>
+                <w:lang w:val="en-US"/>
+              </w:rPr>
+              <w:tab/>
+            </w:r>
+            <w:r>
+              <w:rPr>
+                <w:lang w:val="en-US"/>
+              </w:rPr>
+              <w:t>power_memo[n]</w:t>
+            </w:r>
+            <w:r>
+              <w:rPr>
+                <w:lang w:val="en-US"/>
+              </w:rPr>
+              <w:t xml:space="preserve"> = </w:t>
+            </w:r>
+            <w:proofErr w:type="gramStart"/>
+            <w:r>
+              <w:rPr>
+                <w:lang w:val="en-US"/>
+              </w:rPr>
+              <w:t>Calc(</w:t>
+            </w:r>
+            <w:proofErr w:type="gramEnd"/>
+            <w:r>
+              <w:rPr>
+                <w:lang w:val="en-US"/>
+              </w:rPr>
+              <w:t>A, n-1) + Calc(A, n-1)</w:t>
+            </w:r>
+          </w:p>
+          <w:p>
+            <w:pPr>
+              <w:pStyle w:val="ListParagraph"/>
+              <w:numPr>
+                <w:ilvl w:val="0"/>
+                <w:numId w:val="8"/>
+              </w:numPr>
+              <w:rPr>
+                <w:lang w:val="en-US"/>
+              </w:rPr>
+            </w:pPr>
+            <w:r>
+              <w:rPr>
+                <w:lang w:val="en-US"/>
+              </w:rPr>
+              <w:tab/>
+              <w:t xml:space="preserve">return </w:t>
+            </w:r>
+            <w:r>
+              <w:rPr>
+                <w:lang w:val="en-US"/>
+              </w:rPr>
+              <w:t>power_memo[n]</w:t>
+            </w:r>
+          </w:p>
+        </w:tc>
+      </w:tr>
+    </w:tbl>
     <w:p>
       <w:pPr>
         <w:pStyle w:val="ListParagraph"/>
@@ -680,6 +2103,95 @@
 <file path=word/numbering.xml><?xml version="1.0" encoding="utf-8"?>
 <w:numbering xmlns:wpc="http://schemas.microsoft.com/office/word/2010/wordprocessingCanvas" xmlns:cx="http://schemas.microsoft.com/office/drawing/2014/chartex" xmlns:mc="http://schemas.openxmlformats.org/markup-compatibility/2006" xmlns:o="urn:schemas-microsoft-com:office:office" xmlns:r="http://schemas.openxmlformats.org/officeDocument/2006/relationships" xmlns:m="http://schemas.openxmlformats.org/officeDocument/2006/math" xmlns:v="urn:schemas-microsoft-com:vml" xmlns:wp14="http://schemas.microsoft.com/office/word/2010/wordprocessingDrawing" xmlns:wp="http://schemas.openxmlformats.org/drawingml/2006/wordprocessingDrawing" xmlns:w10="urn:schemas-microsoft-com:office:word" xmlns:w="http://schemas.openxmlformats.org/wordprocessingml/2006/main" xmlns:w14="http://schemas.microsoft.com/office/word/2010/wordml" xmlns:w15="http://schemas.microsoft.com/office/word/2012/wordml" xmlns:w16se="http://schemas.microsoft.com/office/word/2015/wordml/symex" xmlns:wpg="http://schemas.microsoft.com/office/word/2010/wordprocessingGroup" xmlns:wpi="http://schemas.microsoft.com/office/word/2010/wordprocessingInk" xmlns:wne="http://schemas.microsoft.com/office/word/2006/wordml" xmlns:wps="http://schemas.microsoft.com/office/word/2010/wordprocessingShape" mc:Ignorable="w14 w15 w16se wp14">
   <w:abstractNum w:abstractNumId="0" w15:restartNumberingAfterBreak="0">
+    <w:nsid w:val="043D387B"/>
+    <w:multiLevelType w:val="hybridMultilevel"/>
+    <w:tmpl w:val="81CAC7D8"/>
+    <w:lvl w:ilvl="0" w:tplc="0409000F">
+      <w:start w:val="1"/>
+      <w:numFmt w:val="decimal"/>
+      <w:lvlText w:val="%1."/>
+      <w:lvlJc w:val="left"/>
+      <w:pPr>
+        <w:ind w:left="720" w:hanging="360"/>
+      </w:pPr>
+      <w:rPr>
+        <w:rFonts w:hint="default"/>
+      </w:rPr>
+    </w:lvl>
+    <w:lvl w:ilvl="1" w:tplc="04090019" w:tentative="1">
+      <w:start w:val="1"/>
+      <w:numFmt w:val="lowerLetter"/>
+      <w:lvlText w:val="%2."/>
+      <w:lvlJc w:val="left"/>
+      <w:pPr>
+        <w:ind w:left="1440" w:hanging="360"/>
+      </w:pPr>
+    </w:lvl>
+    <w:lvl w:ilvl="2" w:tplc="0409001B" w:tentative="1">
+      <w:start w:val="1"/>
+      <w:numFmt w:val="lowerRoman"/>
+      <w:lvlText w:val="%3."/>
+      <w:lvlJc w:val="right"/>
+      <w:pPr>
+        <w:ind w:left="2160" w:hanging="180"/>
+      </w:pPr>
+    </w:lvl>
+    <w:lvl w:ilvl="3" w:tplc="0409000F" w:tentative="1">
+      <w:start w:val="1"/>
+      <w:numFmt w:val="decimal"/>
+      <w:lvlText w:val="%4."/>
+      <w:lvlJc w:val="left"/>
+      <w:pPr>
+        <w:ind w:left="2880" w:hanging="360"/>
+      </w:pPr>
+    </w:lvl>
+    <w:lvl w:ilvl="4" w:tplc="04090019" w:tentative="1">
+      <w:start w:val="1"/>
+      <w:numFmt w:val="lowerLetter"/>
+      <w:lvlText w:val="%5."/>
+      <w:lvlJc w:val="left"/>
+      <w:pPr>
+        <w:ind w:left="3600" w:hanging="360"/>
+      </w:pPr>
+    </w:lvl>
+    <w:lvl w:ilvl="5" w:tplc="0409001B" w:tentative="1">
+      <w:start w:val="1"/>
+      <w:numFmt w:val="lowerRoman"/>
+      <w:lvlText w:val="%6."/>
+      <w:lvlJc w:val="right"/>
+      <w:pPr>
+        <w:ind w:left="4320" w:hanging="180"/>
+      </w:pPr>
+    </w:lvl>
+    <w:lvl w:ilvl="6" w:tplc="0409000F" w:tentative="1">
+      <w:start w:val="1"/>
+      <w:numFmt w:val="decimal"/>
+      <w:lvlText w:val="%7."/>
+      <w:lvlJc w:val="left"/>
+      <w:pPr>
+        <w:ind w:left="5040" w:hanging="360"/>
+      </w:pPr>
+    </w:lvl>
+    <w:lvl w:ilvl="7" w:tplc="04090019" w:tentative="1">
+      <w:start w:val="1"/>
+      <w:numFmt w:val="lowerLetter"/>
+      <w:lvlText w:val="%8."/>
+      <w:lvlJc w:val="left"/>
+      <w:pPr>
+        <w:ind w:left="5760" w:hanging="360"/>
+      </w:pPr>
+    </w:lvl>
+    <w:lvl w:ilvl="8" w:tplc="0409001B" w:tentative="1">
+      <w:start w:val="1"/>
+      <w:numFmt w:val="lowerRoman"/>
+      <w:lvlText w:val="%9."/>
+      <w:lvlJc w:val="right"/>
+      <w:pPr>
+        <w:ind w:left="6480" w:hanging="180"/>
+      </w:pPr>
+    </w:lvl>
+  </w:abstractNum>
+  <w:abstractNum w:abstractNumId="1" w15:restartNumberingAfterBreak="0">
     <w:nsid w:val="199351D8"/>
     <w:multiLevelType w:val="hybridMultilevel"/>
     <w:tmpl w:val="1940F19E"/>
@@ -765,7 +2277,274 @@
       </w:pPr>
     </w:lvl>
   </w:abstractNum>
-  <w:abstractNum w:abstractNumId="1" w15:restartNumberingAfterBreak="0">
+  <w:abstractNum w:abstractNumId="2" w15:restartNumberingAfterBreak="0">
+    <w:nsid w:val="31B22BE4"/>
+    <w:multiLevelType w:val="hybridMultilevel"/>
+    <w:tmpl w:val="20888588"/>
+    <w:lvl w:ilvl="0" w:tplc="0409000F">
+      <w:start w:val="1"/>
+      <w:numFmt w:val="decimal"/>
+      <w:lvlText w:val="%1."/>
+      <w:lvlJc w:val="left"/>
+      <w:pPr>
+        <w:ind w:left="720" w:hanging="360"/>
+      </w:pPr>
+      <w:rPr>
+        <w:rFonts w:hint="default"/>
+      </w:rPr>
+    </w:lvl>
+    <w:lvl w:ilvl="1" w:tplc="04090019" w:tentative="1">
+      <w:start w:val="1"/>
+      <w:numFmt w:val="lowerLetter"/>
+      <w:lvlText w:val="%2."/>
+      <w:lvlJc w:val="left"/>
+      <w:pPr>
+        <w:ind w:left="1440" w:hanging="360"/>
+      </w:pPr>
+    </w:lvl>
+    <w:lvl w:ilvl="2" w:tplc="0409001B" w:tentative="1">
+      <w:start w:val="1"/>
+      <w:numFmt w:val="lowerRoman"/>
+      <w:lvlText w:val="%3."/>
+      <w:lvlJc w:val="right"/>
+      <w:pPr>
+        <w:ind w:left="2160" w:hanging="180"/>
+      </w:pPr>
+    </w:lvl>
+    <w:lvl w:ilvl="3" w:tplc="0409000F" w:tentative="1">
+      <w:start w:val="1"/>
+      <w:numFmt w:val="decimal"/>
+      <w:lvlText w:val="%4."/>
+      <w:lvlJc w:val="left"/>
+      <w:pPr>
+        <w:ind w:left="2880" w:hanging="360"/>
+      </w:pPr>
+    </w:lvl>
+    <w:lvl w:ilvl="4" w:tplc="04090019" w:tentative="1">
+      <w:start w:val="1"/>
+      <w:numFmt w:val="lowerLetter"/>
+      <w:lvlText w:val="%5."/>
+      <w:lvlJc w:val="left"/>
+      <w:pPr>
+        <w:ind w:left="3600" w:hanging="360"/>
+      </w:pPr>
+    </w:lvl>
+    <w:lvl w:ilvl="5" w:tplc="0409001B" w:tentative="1">
+      <w:start w:val="1"/>
+      <w:numFmt w:val="lowerRoman"/>
+      <w:lvlText w:val="%6."/>
+      <w:lvlJc w:val="right"/>
+      <w:pPr>
+        <w:ind w:left="4320" w:hanging="180"/>
+      </w:pPr>
+    </w:lvl>
+    <w:lvl w:ilvl="6" w:tplc="0409000F" w:tentative="1">
+      <w:start w:val="1"/>
+      <w:numFmt w:val="decimal"/>
+      <w:lvlText w:val="%7."/>
+      <w:lvlJc w:val="left"/>
+      <w:pPr>
+        <w:ind w:left="5040" w:hanging="360"/>
+      </w:pPr>
+    </w:lvl>
+    <w:lvl w:ilvl="7" w:tplc="04090019" w:tentative="1">
+      <w:start w:val="1"/>
+      <w:numFmt w:val="lowerLetter"/>
+      <w:lvlText w:val="%8."/>
+      <w:lvlJc w:val="left"/>
+      <w:pPr>
+        <w:ind w:left="5760" w:hanging="360"/>
+      </w:pPr>
+    </w:lvl>
+    <w:lvl w:ilvl="8" w:tplc="0409001B" w:tentative="1">
+      <w:start w:val="1"/>
+      <w:numFmt w:val="lowerRoman"/>
+      <w:lvlText w:val="%9."/>
+      <w:lvlJc w:val="right"/>
+      <w:pPr>
+        <w:ind w:left="6480" w:hanging="180"/>
+      </w:pPr>
+    </w:lvl>
+  </w:abstractNum>
+  <w:abstractNum w:abstractNumId="3" w15:restartNumberingAfterBreak="0">
+    <w:nsid w:val="3748799B"/>
+    <w:multiLevelType w:val="hybridMultilevel"/>
+    <w:tmpl w:val="0C6854C2"/>
+    <w:lvl w:ilvl="0" w:tplc="0409000F">
+      <w:start w:val="1"/>
+      <w:numFmt w:val="decimal"/>
+      <w:lvlText w:val="%1."/>
+      <w:lvlJc w:val="left"/>
+      <w:pPr>
+        <w:ind w:left="720" w:hanging="360"/>
+      </w:pPr>
+      <w:rPr>
+        <w:rFonts w:hint="default"/>
+      </w:rPr>
+    </w:lvl>
+    <w:lvl w:ilvl="1" w:tplc="04090019" w:tentative="1">
+      <w:start w:val="1"/>
+      <w:numFmt w:val="lowerLetter"/>
+      <w:lvlText w:val="%2."/>
+      <w:lvlJc w:val="left"/>
+      <w:pPr>
+        <w:ind w:left="1440" w:hanging="360"/>
+      </w:pPr>
+    </w:lvl>
+    <w:lvl w:ilvl="2" w:tplc="0409001B" w:tentative="1">
+      <w:start w:val="1"/>
+      <w:numFmt w:val="lowerRoman"/>
+      <w:lvlText w:val="%3."/>
+      <w:lvlJc w:val="right"/>
+      <w:pPr>
+        <w:ind w:left="2160" w:hanging="180"/>
+      </w:pPr>
+    </w:lvl>
+    <w:lvl w:ilvl="3" w:tplc="0409000F" w:tentative="1">
+      <w:start w:val="1"/>
+      <w:numFmt w:val="decimal"/>
+      <w:lvlText w:val="%4."/>
+      <w:lvlJc w:val="left"/>
+      <w:pPr>
+        <w:ind w:left="2880" w:hanging="360"/>
+      </w:pPr>
+    </w:lvl>
+    <w:lvl w:ilvl="4" w:tplc="04090019" w:tentative="1">
+      <w:start w:val="1"/>
+      <w:numFmt w:val="lowerLetter"/>
+      <w:lvlText w:val="%5."/>
+      <w:lvlJc w:val="left"/>
+      <w:pPr>
+        <w:ind w:left="3600" w:hanging="360"/>
+      </w:pPr>
+    </w:lvl>
+    <w:lvl w:ilvl="5" w:tplc="0409001B" w:tentative="1">
+      <w:start w:val="1"/>
+      <w:numFmt w:val="lowerRoman"/>
+      <w:lvlText w:val="%6."/>
+      <w:lvlJc w:val="right"/>
+      <w:pPr>
+        <w:ind w:left="4320" w:hanging="180"/>
+      </w:pPr>
+    </w:lvl>
+    <w:lvl w:ilvl="6" w:tplc="0409000F" w:tentative="1">
+      <w:start w:val="1"/>
+      <w:numFmt w:val="decimal"/>
+      <w:lvlText w:val="%7."/>
+      <w:lvlJc w:val="left"/>
+      <w:pPr>
+        <w:ind w:left="5040" w:hanging="360"/>
+      </w:pPr>
+    </w:lvl>
+    <w:lvl w:ilvl="7" w:tplc="04090019" w:tentative="1">
+      <w:start w:val="1"/>
+      <w:numFmt w:val="lowerLetter"/>
+      <w:lvlText w:val="%8."/>
+      <w:lvlJc w:val="left"/>
+      <w:pPr>
+        <w:ind w:left="5760" w:hanging="360"/>
+      </w:pPr>
+    </w:lvl>
+    <w:lvl w:ilvl="8" w:tplc="0409001B" w:tentative="1">
+      <w:start w:val="1"/>
+      <w:numFmt w:val="lowerRoman"/>
+      <w:lvlText w:val="%9."/>
+      <w:lvlJc w:val="right"/>
+      <w:pPr>
+        <w:ind w:left="6480" w:hanging="180"/>
+      </w:pPr>
+    </w:lvl>
+  </w:abstractNum>
+  <w:abstractNum w:abstractNumId="4" w15:restartNumberingAfterBreak="0">
+    <w:nsid w:val="5E5D4E36"/>
+    <w:multiLevelType w:val="hybridMultilevel"/>
+    <w:tmpl w:val="728CD992"/>
+    <w:lvl w:ilvl="0" w:tplc="ECAAD46C">
+      <w:start w:val="1"/>
+      <w:numFmt w:val="decimal"/>
+      <w:lvlText w:val="%1."/>
+      <w:lvlJc w:val="left"/>
+      <w:pPr>
+        <w:ind w:left="720" w:hanging="360"/>
+      </w:pPr>
+      <w:rPr>
+        <w:rFonts w:hint="default"/>
+      </w:rPr>
+    </w:lvl>
+    <w:lvl w:ilvl="1" w:tplc="04090019" w:tentative="1">
+      <w:start w:val="1"/>
+      <w:numFmt w:val="lowerLetter"/>
+      <w:lvlText w:val="%2."/>
+      <w:lvlJc w:val="left"/>
+      <w:pPr>
+        <w:ind w:left="1440" w:hanging="360"/>
+      </w:pPr>
+    </w:lvl>
+    <w:lvl w:ilvl="2" w:tplc="0409001B" w:tentative="1">
+      <w:start w:val="1"/>
+      <w:numFmt w:val="lowerRoman"/>
+      <w:lvlText w:val="%3."/>
+      <w:lvlJc w:val="right"/>
+      <w:pPr>
+        <w:ind w:left="2160" w:hanging="180"/>
+      </w:pPr>
+    </w:lvl>
+    <w:lvl w:ilvl="3" w:tplc="0409000F" w:tentative="1">
+      <w:start w:val="1"/>
+      <w:numFmt w:val="decimal"/>
+      <w:lvlText w:val="%4."/>
+      <w:lvlJc w:val="left"/>
+      <w:pPr>
+        <w:ind w:left="2880" w:hanging="360"/>
+      </w:pPr>
+    </w:lvl>
+    <w:lvl w:ilvl="4" w:tplc="04090019" w:tentative="1">
+      <w:start w:val="1"/>
+      <w:numFmt w:val="lowerLetter"/>
+      <w:lvlText w:val="%5."/>
+      <w:lvlJc w:val="left"/>
+      <w:pPr>
+        <w:ind w:left="3600" w:hanging="360"/>
+      </w:pPr>
+    </w:lvl>
+    <w:lvl w:ilvl="5" w:tplc="0409001B" w:tentative="1">
+      <w:start w:val="1"/>
+      <w:numFmt w:val="lowerRoman"/>
+      <w:lvlText w:val="%6."/>
+      <w:lvlJc w:val="right"/>
+      <w:pPr>
+        <w:ind w:left="4320" w:hanging="180"/>
+      </w:pPr>
+    </w:lvl>
+    <w:lvl w:ilvl="6" w:tplc="0409000F" w:tentative="1">
+      <w:start w:val="1"/>
+      <w:numFmt w:val="decimal"/>
+      <w:lvlText w:val="%7."/>
+      <w:lvlJc w:val="left"/>
+      <w:pPr>
+        <w:ind w:left="5040" w:hanging="360"/>
+      </w:pPr>
+    </w:lvl>
+    <w:lvl w:ilvl="7" w:tplc="04090019" w:tentative="1">
+      <w:start w:val="1"/>
+      <w:numFmt w:val="lowerLetter"/>
+      <w:lvlText w:val="%8."/>
+      <w:lvlJc w:val="left"/>
+      <w:pPr>
+        <w:ind w:left="5760" w:hanging="360"/>
+      </w:pPr>
+    </w:lvl>
+    <w:lvl w:ilvl="8" w:tplc="0409001B" w:tentative="1">
+      <w:start w:val="1"/>
+      <w:numFmt w:val="lowerRoman"/>
+      <w:lvlText w:val="%9."/>
+      <w:lvlJc w:val="right"/>
+      <w:pPr>
+        <w:ind w:left="6480" w:hanging="180"/>
+      </w:pPr>
+    </w:lvl>
+  </w:abstractNum>
+  <w:abstractNum w:abstractNumId="5" w15:restartNumberingAfterBreak="0">
     <w:nsid w:val="68456804"/>
     <w:multiLevelType w:val="hybridMultilevel"/>
     <w:tmpl w:val="0FE88EC6"/>
@@ -854,7 +2633,97 @@
       </w:pPr>
     </w:lvl>
   </w:abstractNum>
-  <w:abstractNum w:abstractNumId="2" w15:restartNumberingAfterBreak="0">
+  <w:abstractNum w:abstractNumId="6" w15:restartNumberingAfterBreak="0">
+    <w:nsid w:val="6EC01226"/>
+    <w:multiLevelType w:val="hybridMultilevel"/>
+    <w:tmpl w:val="231AF1F8"/>
+    <w:lvl w:ilvl="0" w:tplc="76041D50">
+      <w:start w:val="1"/>
+      <w:numFmt w:val="decimal"/>
+      <w:lvlText w:val="%1."/>
+      <w:lvlJc w:val="left"/>
+      <w:pPr>
+        <w:ind w:left="720" w:hanging="360"/>
+      </w:pPr>
+      <w:rPr>
+        <w:rFonts w:hint="default"/>
+        <w:b w:val="0"/>
+      </w:rPr>
+    </w:lvl>
+    <w:lvl w:ilvl="1" w:tplc="04090019" w:tentative="1">
+      <w:start w:val="1"/>
+      <w:numFmt w:val="lowerLetter"/>
+      <w:lvlText w:val="%2."/>
+      <w:lvlJc w:val="left"/>
+      <w:pPr>
+        <w:ind w:left="1440" w:hanging="360"/>
+      </w:pPr>
+    </w:lvl>
+    <w:lvl w:ilvl="2" w:tplc="0409001B" w:tentative="1">
+      <w:start w:val="1"/>
+      <w:numFmt w:val="lowerRoman"/>
+      <w:lvlText w:val="%3."/>
+      <w:lvlJc w:val="right"/>
+      <w:pPr>
+        <w:ind w:left="2160" w:hanging="180"/>
+      </w:pPr>
+    </w:lvl>
+    <w:lvl w:ilvl="3" w:tplc="0409000F" w:tentative="1">
+      <w:start w:val="1"/>
+      <w:numFmt w:val="decimal"/>
+      <w:lvlText w:val="%4."/>
+      <w:lvlJc w:val="left"/>
+      <w:pPr>
+        <w:ind w:left="2880" w:hanging="360"/>
+      </w:pPr>
+    </w:lvl>
+    <w:lvl w:ilvl="4" w:tplc="04090019" w:tentative="1">
+      <w:start w:val="1"/>
+      <w:numFmt w:val="lowerLetter"/>
+      <w:lvlText w:val="%5."/>
+      <w:lvlJc w:val="left"/>
+      <w:pPr>
+        <w:ind w:left="3600" w:hanging="360"/>
+      </w:pPr>
+    </w:lvl>
+    <w:lvl w:ilvl="5" w:tplc="0409001B" w:tentative="1">
+      <w:start w:val="1"/>
+      <w:numFmt w:val="lowerRoman"/>
+      <w:lvlText w:val="%6."/>
+      <w:lvlJc w:val="right"/>
+      <w:pPr>
+        <w:ind w:left="4320" w:hanging="180"/>
+      </w:pPr>
+    </w:lvl>
+    <w:lvl w:ilvl="6" w:tplc="0409000F" w:tentative="1">
+      <w:start w:val="1"/>
+      <w:numFmt w:val="decimal"/>
+      <w:lvlText w:val="%7."/>
+      <w:lvlJc w:val="left"/>
+      <w:pPr>
+        <w:ind w:left="5040" w:hanging="360"/>
+      </w:pPr>
+    </w:lvl>
+    <w:lvl w:ilvl="7" w:tplc="04090019" w:tentative="1">
+      <w:start w:val="1"/>
+      <w:numFmt w:val="lowerLetter"/>
+      <w:lvlText w:val="%8."/>
+      <w:lvlJc w:val="left"/>
+      <w:pPr>
+        <w:ind w:left="5760" w:hanging="360"/>
+      </w:pPr>
+    </w:lvl>
+    <w:lvl w:ilvl="8" w:tplc="0409001B" w:tentative="1">
+      <w:start w:val="1"/>
+      <w:numFmt w:val="lowerRoman"/>
+      <w:lvlText w:val="%9."/>
+      <w:lvlJc w:val="right"/>
+      <w:pPr>
+        <w:ind w:left="6480" w:hanging="180"/>
+      </w:pPr>
+    </w:lvl>
+  </w:abstractNum>
+  <w:abstractNum w:abstractNumId="7" w15:restartNumberingAfterBreak="0">
     <w:nsid w:val="7EA565CC"/>
     <w:multiLevelType w:val="hybridMultilevel"/>
     <w:tmpl w:val="6FE666FE"/>
@@ -944,13 +2813,28 @@
     </w:lvl>
   </w:abstractNum>
   <w:num w:numId="1">
+    <w:abstractNumId w:val="5"/>
+  </w:num>
+  <w:num w:numId="2">
+    <w:abstractNumId w:val="7"/>
+  </w:num>
+  <w:num w:numId="3">
     <w:abstractNumId w:val="1"/>
   </w:num>
-  <w:num w:numId="2">
+  <w:num w:numId="4">
+    <w:abstractNumId w:val="3"/>
+  </w:num>
+  <w:num w:numId="5">
+    <w:abstractNumId w:val="0"/>
+  </w:num>
+  <w:num w:numId="6">
+    <w:abstractNumId w:val="6"/>
+  </w:num>
+  <w:num w:numId="7">
     <w:abstractNumId w:val="2"/>
   </w:num>
-  <w:num w:numId="3">
-    <w:abstractNumId w:val="0"/>
+  <w:num w:numId="8">
+    <w:abstractNumId w:val="4"/>
   </w:num>
 </w:numbering>
 </file>

</xml_diff>

<commit_message>
Updating after week02 class
</commit_message>
<xml_diff>
--- a/161702/presentation/01 - Syllabus, Review of PAA 1/Exercise 1 - E.docx
+++ b/161702/presentation/01 - Syllabus, Review of PAA 1/Exercise 1 - E.docx
@@ -1190,18 +1190,7 @@
                 <w:lang w:val="en-US"/>
               </w:rPr>
               <w:tab/>
-            </w:r>
-            <w:r>
-              <w:rPr>
-                <w:lang w:val="en-US"/>
-              </w:rPr>
-              <w:t xml:space="preserve">fibo_memo[n] = </w:t>
-            </w:r>
-            <w:r>
-              <w:rPr>
-                <w:lang w:val="en-US"/>
-              </w:rPr>
-              <w:t>1</w:t>
+              <w:t>fibo_memo[n] = 1</w:t>
             </w:r>
           </w:p>
           <w:p>
@@ -1404,24 +1393,7 @@
                 <w:lang w:val="en-US"/>
               </w:rPr>
               <w:tab/>
-            </w:r>
-            <w:r>
-              <w:rPr>
-                <w:lang w:val="en-US"/>
-              </w:rPr>
-              <w:t>fibo_memo[n]</w:t>
-            </w:r>
-            <w:r>
-              <w:rPr>
-                <w:lang w:val="en-US"/>
-              </w:rPr>
-              <w:t xml:space="preserve"> = </w:t>
-            </w:r>
-            <w:r>
-              <w:rPr>
-                <w:lang w:val="en-US"/>
-              </w:rPr>
-              <w:t>Fibonacci(n-1) + Fibonacci(n-2)</w:t>
+              <w:t>fibo_memo[n] = Fibonacci(n-1) + Fibonacci(n-2)</w:t>
             </w:r>
           </w:p>
           <w:p>
@@ -1693,6 +1665,179 @@
         </w:rPr>
       </w:pPr>
     </w:p>
+    <w:tbl>
+      <w:tblPr>
+        <w:tblStyle w:val="TableGrid"/>
+        <w:tblW w:w="0" w:type="auto"/>
+        <w:tblInd w:w="720" w:type="dxa"/>
+        <w:tblLook w:val="04A0" w:firstRow="1" w:lastRow="0" w:firstColumn="1" w:lastColumn="0" w:noHBand="0" w:noVBand="1"/>
+      </w:tblPr>
+      <w:tblGrid>
+        <w:gridCol w:w="8630"/>
+      </w:tblGrid>
+      <w:tr>
+        <w:tc>
+          <w:tcPr>
+            <w:tcW w:w="9350" w:type="dxa"/>
+          </w:tcPr>
+          <w:p>
+            <w:pPr>
+              <w:pStyle w:val="ListParagraph"/>
+              <w:ind w:left="0"/>
+              <w:rPr>
+                <w:lang w:val="en-US"/>
+              </w:rPr>
+            </w:pPr>
+            <w:r>
+              <w:rPr>
+                <w:lang w:val="en-US"/>
+              </w:rPr>
+              <w:t xml:space="preserve">// </w:t>
+            </w:r>
+            <w:r>
+              <w:rPr>
+                <w:lang w:val="en-US"/>
+              </w:rPr>
+              <w:t>2 power of n</w:t>
+            </w:r>
+          </w:p>
+          <w:p>
+            <w:pPr>
+              <w:pStyle w:val="ListParagraph"/>
+              <w:ind w:left="0"/>
+              <w:rPr>
+                <w:lang w:val="en-US"/>
+              </w:rPr>
+            </w:pPr>
+            <w:r>
+              <w:rPr>
+                <w:lang w:val="en-US"/>
+              </w:rPr>
+              <w:t>Calc(</w:t>
+            </w:r>
+            <w:r>
+              <w:rPr>
+                <w:lang w:val="en-US"/>
+              </w:rPr>
+              <w:t>n)</w:t>
+            </w:r>
+          </w:p>
+          <w:p>
+            <w:pPr>
+              <w:pStyle w:val="ListParagraph"/>
+              <w:numPr>
+                <w:ilvl w:val="0"/>
+                <w:numId w:val="9"/>
+              </w:numPr>
+              <w:rPr>
+                <w:lang w:val="en-US"/>
+              </w:rPr>
+            </w:pPr>
+            <w:r>
+              <w:rPr>
+                <w:lang w:val="en-US"/>
+              </w:rPr>
+              <w:t>if n = 0</w:t>
+            </w:r>
+          </w:p>
+          <w:p>
+            <w:pPr>
+              <w:pStyle w:val="ListParagraph"/>
+              <w:numPr>
+                <w:ilvl w:val="0"/>
+                <w:numId w:val="9"/>
+              </w:numPr>
+              <w:rPr>
+                <w:lang w:val="en-US"/>
+              </w:rPr>
+            </w:pPr>
+            <w:r>
+              <w:rPr>
+                <w:lang w:val="en-US"/>
+              </w:rPr>
+              <w:tab/>
+              <w:t>return 1</w:t>
+            </w:r>
+          </w:p>
+          <w:p>
+            <w:pPr>
+              <w:pStyle w:val="ListParagraph"/>
+              <w:numPr>
+                <w:ilvl w:val="0"/>
+                <w:numId w:val="9"/>
+              </w:numPr>
+              <w:rPr>
+                <w:lang w:val="en-US"/>
+              </w:rPr>
+            </w:pPr>
+            <w:r>
+              <w:rPr>
+                <w:lang w:val="en-US"/>
+              </w:rPr>
+              <w:t>e</w:t>
+            </w:r>
+            <w:r>
+              <w:rPr>
+                <w:lang w:val="en-US"/>
+              </w:rPr>
+              <w:t>lse</w:t>
+            </w:r>
+          </w:p>
+          <w:p>
+            <w:pPr>
+              <w:pStyle w:val="ListParagraph"/>
+              <w:numPr>
+                <w:ilvl w:val="0"/>
+                <w:numId w:val="9"/>
+              </w:numPr>
+              <w:rPr>
+                <w:lang w:val="en-US"/>
+              </w:rPr>
+            </w:pPr>
+            <w:r>
+              <w:rPr>
+                <w:lang w:val="en-US"/>
+              </w:rPr>
+              <w:tab/>
+              <w:t>r</w:t>
+            </w:r>
+            <w:r>
+              <w:rPr>
+                <w:lang w:val="en-US"/>
+              </w:rPr>
+              <w:t>eturn Calc(n-1) + Calc(</w:t>
+            </w:r>
+            <w:r>
+              <w:rPr>
+                <w:lang w:val="en-US"/>
+              </w:rPr>
+              <w:t>n-1)</w:t>
+            </w:r>
+          </w:p>
+        </w:tc>
+      </w:tr>
+    </w:tbl>
+    <w:p>
+      <w:pPr>
+        <w:pStyle w:val="ListParagraph"/>
+        <w:rPr>
+          <w:lang w:val="en-US"/>
+        </w:rPr>
+      </w:pPr>
+    </w:p>
+    <w:p>
+      <w:pPr>
+        <w:rPr>
+          <w:lang w:val="en-US"/>
+        </w:rPr>
+      </w:pPr>
+      <w:r>
+        <w:rPr>
+          <w:lang w:val="en-US"/>
+        </w:rPr>
+        <w:br w:type="page"/>
+      </w:r>
+    </w:p>
     <w:p>
       <w:pPr>
         <w:pStyle w:val="ListParagraph"/>
@@ -1708,13 +1853,8 @@
         <w:rPr>
           <w:lang w:val="en-US"/>
         </w:rPr>
-        <w:t xml:space="preserve">Two Power of n: </w:t>
-      </w:r>
-      <w:r>
-        <w:rPr>
-          <w:lang w:val="en-US"/>
-        </w:rPr>
-        <w:t>Dynamic Programming</w:t>
+        <w:lastRenderedPageBreak/>
+        <w:t>Two Power of n: Dynamic Programming</w:t>
       </w:r>
     </w:p>
     <w:tbl>
@@ -1885,6 +2025,26 @@
                 <w:lang w:val="en-US"/>
               </w:rPr>
               <w:tab/>
+              <w:t>power_memo[n] = A</w:t>
+            </w:r>
+          </w:p>
+          <w:p>
+            <w:pPr>
+              <w:pStyle w:val="ListParagraph"/>
+              <w:numPr>
+                <w:ilvl w:val="0"/>
+                <w:numId w:val="8"/>
+              </w:numPr>
+              <w:rPr>
+                <w:lang w:val="en-US"/>
+              </w:rPr>
+            </w:pPr>
+            <w:r>
+              <w:rPr>
+                <w:lang w:val="en-US"/>
+              </w:rPr>
+              <w:tab/>
+              <w:t xml:space="preserve">return </w:t>
             </w:r>
             <w:r>
               <w:rPr>
@@ -1892,12 +2052,6 @@
               </w:rPr>
               <w:t>power_memo[n]</w:t>
             </w:r>
-            <w:r>
-              <w:rPr>
-                <w:lang w:val="en-US"/>
-              </w:rPr>
-              <w:t xml:space="preserve"> = A</w:t>
-            </w:r>
           </w:p>
           <w:p>
             <w:pPr>
@@ -1914,14 +2068,21 @@
               <w:rPr>
                 <w:lang w:val="en-US"/>
               </w:rPr>
-              <w:tab/>
-              <w:t xml:space="preserve">return </w:t>
-            </w:r>
-            <w:r>
-              <w:rPr>
-                <w:lang w:val="en-US"/>
-              </w:rPr>
-              <w:t>power_memo[n]</w:t>
+              <w:t>if power_memo[n</w:t>
+            </w:r>
+            <w:proofErr w:type="gramStart"/>
+            <w:r>
+              <w:rPr>
+                <w:lang w:val="en-US"/>
+              </w:rPr>
+              <w:t>] !</w:t>
+            </w:r>
+            <w:proofErr w:type="gramEnd"/>
+            <w:r>
+              <w:rPr>
+                <w:lang w:val="en-US"/>
+              </w:rPr>
+              <w:t>= 0</w:t>
             </w:r>
           </w:p>
           <w:p>
@@ -1939,21 +2100,8 @@
               <w:rPr>
                 <w:lang w:val="en-US"/>
               </w:rPr>
-              <w:t>if power_memo[n</w:t>
-            </w:r>
-            <w:proofErr w:type="gramStart"/>
-            <w:r>
-              <w:rPr>
-                <w:lang w:val="en-US"/>
-              </w:rPr>
-              <w:t>] !</w:t>
-            </w:r>
-            <w:proofErr w:type="gramEnd"/>
-            <w:r>
-              <w:rPr>
-                <w:lang w:val="en-US"/>
-              </w:rPr>
-              <w:t>= 0</w:t>
+              <w:tab/>
+              <w:t>return power_memo[n]</w:t>
             </w:r>
           </w:p>
           <w:p>
@@ -1971,16 +2119,14 @@
               <w:rPr>
                 <w:lang w:val="en-US"/>
               </w:rPr>
-              <w:tab/>
-            </w:r>
-            <w:r>
-              <w:rPr>
-                <w:lang w:val="en-US"/>
-              </w:rPr>
-              <w:t>return power_memo[n]</w:t>
-            </w:r>
-            <w:bookmarkStart w:id="0" w:name="_GoBack"/>
-            <w:bookmarkEnd w:id="0"/>
+              <w:t>e</w:t>
+            </w:r>
+            <w:r>
+              <w:rPr>
+                <w:lang w:val="en-US"/>
+              </w:rPr>
+              <w:t>lse</w:t>
+            </w:r>
           </w:p>
           <w:p>
             <w:pPr>
@@ -1997,43 +2143,8 @@
               <w:rPr>
                 <w:lang w:val="en-US"/>
               </w:rPr>
-              <w:t>e</w:t>
-            </w:r>
-            <w:r>
-              <w:rPr>
-                <w:lang w:val="en-US"/>
-              </w:rPr>
-              <w:t>lse</w:t>
-            </w:r>
-          </w:p>
-          <w:p>
-            <w:pPr>
-              <w:pStyle w:val="ListParagraph"/>
-              <w:numPr>
-                <w:ilvl w:val="0"/>
-                <w:numId w:val="8"/>
-              </w:numPr>
-              <w:rPr>
-                <w:lang w:val="en-US"/>
-              </w:rPr>
-            </w:pPr>
-            <w:r>
-              <w:rPr>
-                <w:lang w:val="en-US"/>
-              </w:rPr>
-              <w:tab/>
-            </w:r>
-            <w:r>
-              <w:rPr>
-                <w:lang w:val="en-US"/>
-              </w:rPr>
-              <w:t>power_memo[n]</w:t>
-            </w:r>
-            <w:r>
-              <w:rPr>
-                <w:lang w:val="en-US"/>
-              </w:rPr>
-              <w:t xml:space="preserve"> = </w:t>
+              <w:tab/>
+              <w:t xml:space="preserve">power_memo[n] = </w:t>
             </w:r>
             <w:proofErr w:type="gramStart"/>
             <w:r>
@@ -2078,6 +2189,447 @@
         </w:tc>
       </w:tr>
     </w:tbl>
+    <w:p>
+      <w:pPr>
+        <w:rPr>
+          <w:lang w:val="en-US"/>
+        </w:rPr>
+      </w:pPr>
+    </w:p>
+    <w:p>
+      <w:pPr>
+        <w:rPr>
+          <w:lang w:val="en-US"/>
+        </w:rPr>
+      </w:pPr>
+      <w:r>
+        <w:rPr>
+          <w:lang w:val="en-US"/>
+        </w:rPr>
+        <w:tab/>
+      </w:r>
+    </w:p>
+    <w:tbl>
+      <w:tblPr>
+        <w:tblStyle w:val="TableGrid"/>
+        <w:tblW w:w="0" w:type="auto"/>
+        <w:tblInd w:w="704" w:type="dxa"/>
+        <w:tblLook w:val="04A0" w:firstRow="1" w:lastRow="0" w:firstColumn="1" w:lastColumn="0" w:noHBand="0" w:noVBand="1"/>
+      </w:tblPr>
+      <w:tblGrid>
+        <w:gridCol w:w="8646"/>
+      </w:tblGrid>
+      <w:tr>
+        <w:tc>
+          <w:tcPr>
+            <w:tcW w:w="8646" w:type="dxa"/>
+          </w:tcPr>
+          <w:p>
+            <w:pPr>
+              <w:pStyle w:val="ListParagraph"/>
+              <w:ind w:left="0"/>
+              <w:rPr>
+                <w:lang w:val="en-US"/>
+              </w:rPr>
+            </w:pPr>
+            <w:r>
+              <w:rPr>
+                <w:lang w:val="en-US"/>
+              </w:rPr>
+              <w:t>// 2 power of n</w:t>
+            </w:r>
+          </w:p>
+          <w:p>
+            <w:pPr>
+              <w:pStyle w:val="ListParagraph"/>
+              <w:ind w:left="0"/>
+              <w:rPr>
+                <w:lang w:val="en-US"/>
+              </w:rPr>
+            </w:pPr>
+            <w:r>
+              <w:rPr>
+                <w:lang w:val="en-US"/>
+              </w:rPr>
+              <w:t xml:space="preserve">// memo </w:t>
+            </w:r>
+            <w:r>
+              <w:rPr>
+                <w:lang w:val="en-US"/>
+              </w:rPr>
+              <w:sym w:font="Wingdings" w:char="F0E0"/>
+            </w:r>
+            <w:r>
+              <w:rPr>
+                <w:lang w:val="en-US"/>
+              </w:rPr>
+              <w:t xml:space="preserve"> array 1-dimensional with size n</w:t>
+            </w:r>
+          </w:p>
+          <w:p>
+            <w:pPr>
+              <w:pStyle w:val="ListParagraph"/>
+              <w:ind w:left="0"/>
+              <w:rPr>
+                <w:lang w:val="en-US"/>
+              </w:rPr>
+            </w:pPr>
+            <w:r>
+              <w:rPr>
+                <w:lang w:val="en-US"/>
+              </w:rPr>
+              <w:t>Calc(n)</w:t>
+            </w:r>
+          </w:p>
+          <w:p>
+            <w:pPr>
+              <w:pStyle w:val="ListParagraph"/>
+              <w:numPr>
+                <w:ilvl w:val="0"/>
+                <w:numId w:val="10"/>
+              </w:numPr>
+              <w:rPr>
+                <w:lang w:val="en-US"/>
+              </w:rPr>
+            </w:pPr>
+            <w:r>
+              <w:rPr>
+                <w:b/>
+                <w:lang w:val="en-US"/>
+              </w:rPr>
+              <w:t>if</w:t>
+            </w:r>
+            <w:r>
+              <w:rPr>
+                <w:lang w:val="en-US"/>
+              </w:rPr>
+              <w:t xml:space="preserve"> n = 0</w:t>
+            </w:r>
+          </w:p>
+          <w:p>
+            <w:pPr>
+              <w:pStyle w:val="ListParagraph"/>
+              <w:numPr>
+                <w:ilvl w:val="0"/>
+                <w:numId w:val="10"/>
+              </w:numPr>
+              <w:rPr>
+                <w:lang w:val="en-US"/>
+              </w:rPr>
+            </w:pPr>
+            <w:r>
+              <w:rPr>
+                <w:lang w:val="en-US"/>
+              </w:rPr>
+              <w:tab/>
+              <w:t>// memoization</w:t>
+            </w:r>
+          </w:p>
+          <w:p>
+            <w:pPr>
+              <w:pStyle w:val="ListParagraph"/>
+              <w:numPr>
+                <w:ilvl w:val="0"/>
+                <w:numId w:val="10"/>
+              </w:numPr>
+              <w:rPr>
+                <w:lang w:val="en-US"/>
+              </w:rPr>
+            </w:pPr>
+            <w:r>
+              <w:rPr>
+                <w:lang w:val="en-US"/>
+              </w:rPr>
+              <w:tab/>
+            </w:r>
+            <w:r>
+              <w:rPr>
+                <w:color w:val="FF0000"/>
+                <w:lang w:val="en-US"/>
+              </w:rPr>
+              <w:t>memo[n] = 1</w:t>
+            </w:r>
+          </w:p>
+          <w:p>
+            <w:pPr>
+              <w:pStyle w:val="ListParagraph"/>
+              <w:numPr>
+                <w:ilvl w:val="0"/>
+                <w:numId w:val="10"/>
+              </w:numPr>
+              <w:rPr>
+                <w:lang w:val="en-US"/>
+              </w:rPr>
+            </w:pPr>
+            <w:r>
+              <w:rPr>
+                <w:lang w:val="en-US"/>
+              </w:rPr>
+              <w:tab/>
+            </w:r>
+            <w:r>
+              <w:rPr>
+                <w:b/>
+                <w:lang w:val="en-US"/>
+              </w:rPr>
+              <w:t>r</w:t>
+            </w:r>
+            <w:r>
+              <w:rPr>
+                <w:b/>
+                <w:lang w:val="en-US"/>
+              </w:rPr>
+              <w:t>eturn</w:t>
+            </w:r>
+            <w:r>
+              <w:rPr>
+                <w:lang w:val="en-US"/>
+              </w:rPr>
+              <w:t xml:space="preserve"> </w:t>
+            </w:r>
+            <w:r>
+              <w:rPr>
+                <w:color w:val="0070C0"/>
+                <w:lang w:val="en-US"/>
+              </w:rPr>
+              <w:t>memo[n]</w:t>
+            </w:r>
+          </w:p>
+          <w:p>
+            <w:pPr>
+              <w:pStyle w:val="ListParagraph"/>
+              <w:numPr>
+                <w:ilvl w:val="0"/>
+                <w:numId w:val="10"/>
+              </w:numPr>
+              <w:rPr>
+                <w:lang w:val="en-US"/>
+              </w:rPr>
+            </w:pPr>
+            <w:r>
+              <w:rPr>
+                <w:lang w:val="en-US"/>
+              </w:rPr>
+              <w:t>// Lookup</w:t>
+            </w:r>
+          </w:p>
+          <w:p>
+            <w:pPr>
+              <w:pStyle w:val="ListParagraph"/>
+              <w:numPr>
+                <w:ilvl w:val="0"/>
+                <w:numId w:val="10"/>
+              </w:numPr>
+              <w:rPr>
+                <w:lang w:val="en-US"/>
+              </w:rPr>
+            </w:pPr>
+            <w:r>
+              <w:rPr>
+                <w:b/>
+                <w:lang w:val="en-US"/>
+              </w:rPr>
+              <w:t>if</w:t>
+            </w:r>
+            <w:r>
+              <w:rPr>
+                <w:lang w:val="en-US"/>
+              </w:rPr>
+              <w:t xml:space="preserve"> </w:t>
+            </w:r>
+            <w:r>
+              <w:rPr>
+                <w:color w:val="0070C0"/>
+                <w:lang w:val="en-US"/>
+              </w:rPr>
+              <w:t>memo[n] != 0</w:t>
+            </w:r>
+          </w:p>
+          <w:p>
+            <w:pPr>
+              <w:pStyle w:val="ListParagraph"/>
+              <w:numPr>
+                <w:ilvl w:val="0"/>
+                <w:numId w:val="10"/>
+              </w:numPr>
+              <w:rPr>
+                <w:lang w:val="en-US"/>
+              </w:rPr>
+            </w:pPr>
+            <w:r>
+              <w:rPr>
+                <w:lang w:val="en-US"/>
+              </w:rPr>
+              <w:tab/>
+            </w:r>
+            <w:r>
+              <w:rPr>
+                <w:b/>
+                <w:lang w:val="en-US"/>
+              </w:rPr>
+              <w:t>return</w:t>
+            </w:r>
+            <w:r>
+              <w:rPr>
+                <w:lang w:val="en-US"/>
+              </w:rPr>
+              <w:t xml:space="preserve"> </w:t>
+            </w:r>
+            <w:r>
+              <w:rPr>
+                <w:color w:val="0070C0"/>
+                <w:lang w:val="en-US"/>
+              </w:rPr>
+              <w:t>memo[n]</w:t>
+            </w:r>
+          </w:p>
+          <w:p>
+            <w:pPr>
+              <w:pStyle w:val="ListParagraph"/>
+              <w:numPr>
+                <w:ilvl w:val="0"/>
+                <w:numId w:val="10"/>
+              </w:numPr>
+              <w:rPr>
+                <w:b/>
+                <w:lang w:val="en-US"/>
+              </w:rPr>
+            </w:pPr>
+            <w:r>
+              <w:rPr>
+                <w:b/>
+                <w:lang w:val="en-US"/>
+              </w:rPr>
+              <w:t>e</w:t>
+            </w:r>
+            <w:r>
+              <w:rPr>
+                <w:b/>
+                <w:lang w:val="en-US"/>
+              </w:rPr>
+              <w:t>lse</w:t>
+            </w:r>
+          </w:p>
+          <w:p>
+            <w:pPr>
+              <w:pStyle w:val="ListParagraph"/>
+              <w:numPr>
+                <w:ilvl w:val="0"/>
+                <w:numId w:val="10"/>
+              </w:numPr>
+              <w:rPr>
+                <w:lang w:val="en-US"/>
+              </w:rPr>
+            </w:pPr>
+            <w:r>
+              <w:rPr>
+                <w:lang w:val="en-US"/>
+              </w:rPr>
+              <w:tab/>
+              <w:t>// memoization</w:t>
+            </w:r>
+          </w:p>
+          <w:p>
+            <w:pPr>
+              <w:pStyle w:val="ListParagraph"/>
+              <w:numPr>
+                <w:ilvl w:val="0"/>
+                <w:numId w:val="10"/>
+              </w:numPr>
+              <w:rPr>
+                <w:lang w:val="en-US"/>
+              </w:rPr>
+            </w:pPr>
+            <w:r>
+              <w:rPr>
+                <w:lang w:val="en-US"/>
+              </w:rPr>
+              <w:tab/>
+            </w:r>
+            <w:r>
+              <w:rPr>
+                <w:color w:val="FF0000"/>
+                <w:lang w:val="en-US"/>
+              </w:rPr>
+              <w:t>memo[n]</w:t>
+            </w:r>
+            <w:r>
+              <w:rPr>
+                <w:color w:val="FF0000"/>
+                <w:lang w:val="en-US"/>
+              </w:rPr>
+              <w:t xml:space="preserve"> = </w:t>
+            </w:r>
+            <w:r>
+              <w:rPr>
+                <w:color w:val="FF0000"/>
+                <w:lang w:val="en-US"/>
+              </w:rPr>
+              <w:t>Calc(n-1) + Calc(n-1)</w:t>
+            </w:r>
+          </w:p>
+          <w:p>
+            <w:pPr>
+              <w:pStyle w:val="ListParagraph"/>
+              <w:numPr>
+                <w:ilvl w:val="0"/>
+                <w:numId w:val="10"/>
+              </w:numPr>
+              <w:spacing w:after="160" w:line="259" w:lineRule="auto"/>
+              <w:rPr>
+                <w:lang w:val="en-US"/>
+              </w:rPr>
+            </w:pPr>
+            <w:r>
+              <w:rPr>
+                <w:lang w:val="en-US"/>
+              </w:rPr>
+              <w:tab/>
+            </w:r>
+            <w:r>
+              <w:rPr>
+                <w:b/>
+                <w:lang w:val="en-US"/>
+              </w:rPr>
+              <w:t>return</w:t>
+            </w:r>
+            <w:r>
+              <w:rPr>
+                <w:lang w:val="en-US"/>
+              </w:rPr>
+              <w:t xml:space="preserve"> </w:t>
+            </w:r>
+            <w:r>
+              <w:rPr>
+                <w:color w:val="0070C0"/>
+                <w:lang w:val="en-US"/>
+              </w:rPr>
+              <w:t>memo[n]</w:t>
+            </w:r>
+          </w:p>
+        </w:tc>
+      </w:tr>
+    </w:tbl>
+    <w:p>
+      <w:pPr>
+        <w:rPr>
+          <w:lang w:val="en-US"/>
+        </w:rPr>
+      </w:pPr>
+    </w:p>
+    <w:p>
+      <w:pPr>
+        <w:rPr>
+          <w:lang w:val="en-US"/>
+        </w:rPr>
+      </w:pPr>
+      <w:r>
+        <w:rPr>
+          <w:lang w:val="en-US"/>
+        </w:rPr>
+        <w:br w:type="page"/>
+      </w:r>
+    </w:p>
     <w:p>
       <w:pPr>
         <w:pStyle w:val="ListParagraph"/>
@@ -2085,6 +2637,739 @@
           <w:ilvl w:val="0"/>
           <w:numId w:val="1"/>
         </w:numPr>
+        <w:rPr>
+          <w:lang w:val="en-US"/>
+        </w:rPr>
+      </w:pPr>
+      <w:r>
+        <w:rPr>
+          <w:lang w:val="en-US"/>
+        </w:rPr>
+        <w:lastRenderedPageBreak/>
+        <w:t>Two power of n menggunakan DP Bottom-up</w:t>
+      </w:r>
+    </w:p>
+    <w:p>
+      <w:pPr>
+        <w:ind w:left="720"/>
+        <w:rPr>
+          <w:lang w:val="en-US"/>
+        </w:rPr>
+      </w:pPr>
+      <w:r>
+        <w:rPr>
+          <w:lang w:val="en-US"/>
+        </w:rPr>
+        <w:t>Pola</w:t>
+      </w:r>
+    </w:p>
+    <w:p>
+      <w:pPr>
+        <w:ind w:left="720"/>
+        <w:rPr>
+          <w:lang w:val="en-US"/>
+        </w:rPr>
+      </w:pPr>
+      <w:r>
+        <w:rPr>
+          <w:lang w:val="en-US"/>
+        </w:rPr>
+        <w:tab/>
+        <w:t>memo[n] = memo[n-1] * 2</w:t>
+      </w:r>
+    </w:p>
+    <w:tbl>
+      <w:tblPr>
+        <w:tblStyle w:val="TableGrid"/>
+        <w:tblW w:w="0" w:type="auto"/>
+        <w:tblInd w:w="720" w:type="dxa"/>
+        <w:tblLook w:val="04A0" w:firstRow="1" w:lastRow="0" w:firstColumn="1" w:lastColumn="0" w:noHBand="0" w:noVBand="1"/>
+      </w:tblPr>
+      <w:tblGrid>
+        <w:gridCol w:w="8630"/>
+      </w:tblGrid>
+      <w:tr>
+        <w:tc>
+          <w:tcPr>
+            <w:tcW w:w="9350" w:type="dxa"/>
+          </w:tcPr>
+          <w:p>
+            <w:r>
+              <w:t>TwoPowerOfN_DPBU</w:t>
+            </w:r>
+            <w:r>
+              <w:rPr>
+                <w:lang w:val="en-US"/>
+              </w:rPr>
+              <w:t>1</w:t>
+            </w:r>
+            <w:r>
+              <w:t>(n)</w:t>
+            </w:r>
+          </w:p>
+          <w:p>
+            <w:pPr>
+              <w:pStyle w:val="ListParagraph"/>
+              <w:numPr>
+                <w:ilvl w:val="0"/>
+                <w:numId w:val="11"/>
+              </w:numPr>
+              <w:rPr>
+                <w:lang w:val="en-US"/>
+              </w:rPr>
+            </w:pPr>
+            <w:r>
+              <w:rPr>
+                <w:lang w:val="en-US"/>
+              </w:rPr>
+              <w:t>m</w:t>
+            </w:r>
+            <w:r>
+              <w:rPr>
+                <w:lang w:val="en-US"/>
+              </w:rPr>
+              <w:t>emo[0] = 1</w:t>
+            </w:r>
+          </w:p>
+          <w:p>
+            <w:pPr>
+              <w:pStyle w:val="ListParagraph"/>
+              <w:numPr>
+                <w:ilvl w:val="0"/>
+                <w:numId w:val="11"/>
+              </w:numPr>
+              <w:rPr>
+                <w:lang w:val="en-US"/>
+              </w:rPr>
+            </w:pPr>
+            <w:r>
+              <w:rPr>
+                <w:lang w:val="en-US"/>
+              </w:rPr>
+              <w:t>f</w:t>
+            </w:r>
+            <w:r>
+              <w:rPr>
+                <w:lang w:val="en-US"/>
+              </w:rPr>
+              <w:t>or i = 0 to n</w:t>
+            </w:r>
+          </w:p>
+          <w:p>
+            <w:pPr>
+              <w:pStyle w:val="ListParagraph"/>
+              <w:numPr>
+                <w:ilvl w:val="0"/>
+                <w:numId w:val="11"/>
+              </w:numPr>
+              <w:rPr>
+                <w:lang w:val="en-US"/>
+              </w:rPr>
+            </w:pPr>
+            <w:r>
+              <w:rPr>
+                <w:lang w:val="en-US"/>
+              </w:rPr>
+              <w:tab/>
+              <w:t>if memo[n] != 0</w:t>
+            </w:r>
+          </w:p>
+          <w:p>
+            <w:pPr>
+              <w:pStyle w:val="ListParagraph"/>
+              <w:numPr>
+                <w:ilvl w:val="0"/>
+                <w:numId w:val="11"/>
+              </w:numPr>
+              <w:rPr>
+                <w:lang w:val="en-US"/>
+              </w:rPr>
+            </w:pPr>
+            <w:r>
+              <w:rPr>
+                <w:lang w:val="en-US"/>
+              </w:rPr>
+              <w:tab/>
+            </w:r>
+            <w:r>
+              <w:rPr>
+                <w:lang w:val="en-US"/>
+              </w:rPr>
+              <w:tab/>
+              <w:t>return memo[n]</w:t>
+            </w:r>
+          </w:p>
+          <w:p>
+            <w:pPr>
+              <w:pStyle w:val="ListParagraph"/>
+              <w:numPr>
+                <w:ilvl w:val="0"/>
+                <w:numId w:val="11"/>
+              </w:numPr>
+              <w:rPr>
+                <w:lang w:val="en-US"/>
+              </w:rPr>
+            </w:pPr>
+            <w:r>
+              <w:rPr>
+                <w:lang w:val="en-US"/>
+              </w:rPr>
+              <w:tab/>
+              <w:t>else</w:t>
+            </w:r>
+          </w:p>
+          <w:p>
+            <w:pPr>
+              <w:pStyle w:val="ListParagraph"/>
+              <w:numPr>
+                <w:ilvl w:val="0"/>
+                <w:numId w:val="11"/>
+              </w:numPr>
+              <w:rPr>
+                <w:lang w:val="en-US"/>
+              </w:rPr>
+            </w:pPr>
+            <w:r>
+              <w:rPr>
+                <w:lang w:val="en-US"/>
+              </w:rPr>
+              <w:tab/>
+            </w:r>
+            <w:r>
+              <w:rPr>
+                <w:lang w:val="en-US"/>
+              </w:rPr>
+              <w:tab/>
+              <w:t>memo[i] = memo[i-1] * 2</w:t>
+            </w:r>
+          </w:p>
+          <w:p>
+            <w:pPr>
+              <w:pStyle w:val="ListParagraph"/>
+              <w:numPr>
+                <w:ilvl w:val="0"/>
+                <w:numId w:val="11"/>
+              </w:numPr>
+              <w:rPr>
+                <w:lang w:val="en-US"/>
+              </w:rPr>
+            </w:pPr>
+            <w:r>
+              <w:rPr>
+                <w:lang w:val="en-US"/>
+              </w:rPr>
+              <w:t>return memo[n]</w:t>
+            </w:r>
+          </w:p>
+        </w:tc>
+      </w:tr>
+    </w:tbl>
+    <w:p>
+      <w:pPr>
+        <w:ind w:left="720"/>
+        <w:rPr>
+          <w:lang w:val="en-US"/>
+        </w:rPr>
+      </w:pPr>
+    </w:p>
+    <w:tbl>
+      <w:tblPr>
+        <w:tblStyle w:val="TableGrid"/>
+        <w:tblW w:w="0" w:type="auto"/>
+        <w:tblInd w:w="720" w:type="dxa"/>
+        <w:tblLook w:val="04A0" w:firstRow="1" w:lastRow="0" w:firstColumn="1" w:lastColumn="0" w:noHBand="0" w:noVBand="1"/>
+      </w:tblPr>
+      <w:tblGrid>
+        <w:gridCol w:w="8630"/>
+      </w:tblGrid>
+      <w:tr>
+        <w:tc>
+          <w:tcPr>
+            <w:tcW w:w="9350" w:type="dxa"/>
+          </w:tcPr>
+          <w:p>
+            <w:pPr>
+              <w:rPr>
+                <w:lang w:val="en-US"/>
+              </w:rPr>
+            </w:pPr>
+            <w:r>
+              <w:rPr>
+                <w:lang w:val="en-US"/>
+              </w:rPr>
+              <w:t>// power_memo[0] = 1</w:t>
+            </w:r>
+          </w:p>
+          <w:p>
+            <w:pPr>
+              <w:rPr>
+                <w:lang w:val="en-US"/>
+              </w:rPr>
+            </w:pPr>
+            <w:r>
+              <w:rPr>
+                <w:lang w:val="en-US"/>
+              </w:rPr>
+              <w:t>// power_memo[1] = 2</w:t>
+            </w:r>
+          </w:p>
+          <w:p>
+            <w:pPr>
+              <w:rPr>
+                <w:lang w:val="en-US"/>
+              </w:rPr>
+            </w:pPr>
+          </w:p>
+          <w:p>
+            <w:r>
+              <w:t>TwoPowerOfN_DPBU</w:t>
+            </w:r>
+            <w:r>
+              <w:rPr>
+                <w:lang w:val="en-US"/>
+              </w:rPr>
+              <w:t>2</w:t>
+            </w:r>
+            <w:r>
+              <w:t>(n)</w:t>
+            </w:r>
+          </w:p>
+          <w:p>
+            <w:pPr>
+              <w:pStyle w:val="ListParagraph"/>
+              <w:numPr>
+                <w:ilvl w:val="0"/>
+                <w:numId w:val="12"/>
+              </w:numPr>
+              <w:rPr>
+                <w:lang w:val="en-US"/>
+              </w:rPr>
+            </w:pPr>
+            <w:r>
+              <w:rPr>
+                <w:lang w:val="en-US"/>
+              </w:rPr>
+              <w:t>if n = 0</w:t>
+            </w:r>
+          </w:p>
+          <w:p>
+            <w:pPr>
+              <w:pStyle w:val="ListParagraph"/>
+              <w:numPr>
+                <w:ilvl w:val="0"/>
+                <w:numId w:val="12"/>
+              </w:numPr>
+              <w:rPr>
+                <w:lang w:val="en-US"/>
+              </w:rPr>
+            </w:pPr>
+            <w:r>
+              <w:rPr>
+                <w:lang w:val="en-US"/>
+              </w:rPr>
+              <w:tab/>
+              <w:t>return power_memo[n]</w:t>
+            </w:r>
+          </w:p>
+          <w:p>
+            <w:pPr>
+              <w:pStyle w:val="ListParagraph"/>
+              <w:numPr>
+                <w:ilvl w:val="0"/>
+                <w:numId w:val="12"/>
+              </w:numPr>
+              <w:rPr>
+                <w:lang w:val="en-US"/>
+              </w:rPr>
+            </w:pPr>
+            <w:r>
+              <w:rPr>
+                <w:lang w:val="en-US"/>
+              </w:rPr>
+              <w:t>if n = 1</w:t>
+            </w:r>
+          </w:p>
+          <w:p>
+            <w:pPr>
+              <w:pStyle w:val="ListParagraph"/>
+              <w:numPr>
+                <w:ilvl w:val="0"/>
+                <w:numId w:val="12"/>
+              </w:numPr>
+              <w:rPr>
+                <w:lang w:val="en-US"/>
+              </w:rPr>
+            </w:pPr>
+            <w:r>
+              <w:rPr>
+                <w:lang w:val="en-US"/>
+              </w:rPr>
+              <w:tab/>
+              <w:t>return power_memo[</w:t>
+            </w:r>
+            <w:r>
+              <w:rPr>
+                <w:lang w:val="en-US"/>
+              </w:rPr>
+              <w:t>n</w:t>
+            </w:r>
+            <w:r>
+              <w:rPr>
+                <w:lang w:val="en-US"/>
+              </w:rPr>
+              <w:t>]</w:t>
+            </w:r>
+          </w:p>
+          <w:p>
+            <w:pPr>
+              <w:pStyle w:val="ListParagraph"/>
+              <w:numPr>
+                <w:ilvl w:val="0"/>
+                <w:numId w:val="12"/>
+              </w:numPr>
+              <w:rPr>
+                <w:lang w:val="en-US"/>
+              </w:rPr>
+            </w:pPr>
+            <w:r>
+              <w:rPr>
+                <w:lang w:val="en-US"/>
+              </w:rPr>
+              <w:t>else</w:t>
+            </w:r>
+          </w:p>
+          <w:p>
+            <w:pPr>
+              <w:pStyle w:val="ListParagraph"/>
+              <w:numPr>
+                <w:ilvl w:val="0"/>
+                <w:numId w:val="12"/>
+              </w:numPr>
+              <w:rPr>
+                <w:lang w:val="en-US"/>
+              </w:rPr>
+            </w:pPr>
+            <w:r>
+              <w:rPr>
+                <w:lang w:val="en-US"/>
+              </w:rPr>
+              <w:tab/>
+              <w:t>for i = 2 to n</w:t>
+            </w:r>
+          </w:p>
+          <w:p>
+            <w:pPr>
+              <w:pStyle w:val="ListParagraph"/>
+              <w:numPr>
+                <w:ilvl w:val="0"/>
+                <w:numId w:val="12"/>
+              </w:numPr>
+              <w:rPr>
+                <w:lang w:val="en-US"/>
+              </w:rPr>
+            </w:pPr>
+            <w:r>
+              <w:rPr>
+                <w:lang w:val="en-US"/>
+              </w:rPr>
+              <w:tab/>
+            </w:r>
+            <w:r>
+              <w:rPr>
+                <w:lang w:val="en-US"/>
+              </w:rPr>
+              <w:tab/>
+              <w:t>power_memo[i] =  power_memo[i-1] * 2</w:t>
+            </w:r>
+          </w:p>
+          <w:p>
+            <w:pPr>
+              <w:pStyle w:val="ListParagraph"/>
+              <w:numPr>
+                <w:ilvl w:val="0"/>
+                <w:numId w:val="12"/>
+              </w:numPr>
+              <w:rPr>
+                <w:lang w:val="en-US"/>
+              </w:rPr>
+            </w:pPr>
+            <w:r>
+              <w:rPr>
+                <w:lang w:val="en-US"/>
+              </w:rPr>
+              <w:tab/>
+              <w:t>return power_memo[n]</w:t>
+            </w:r>
+          </w:p>
+        </w:tc>
+      </w:tr>
+    </w:tbl>
+    <w:p>
+      <w:pPr>
+        <w:ind w:left="720"/>
+        <w:rPr>
+          <w:lang w:val="en-US"/>
+        </w:rPr>
+      </w:pPr>
+    </w:p>
+    <w:tbl>
+      <w:tblPr>
+        <w:tblStyle w:val="TableGrid"/>
+        <w:tblW w:w="0" w:type="auto"/>
+        <w:tblInd w:w="720" w:type="dxa"/>
+        <w:tblLook w:val="04A0" w:firstRow="1" w:lastRow="0" w:firstColumn="1" w:lastColumn="0" w:noHBand="0" w:noVBand="1"/>
+      </w:tblPr>
+      <w:tblGrid>
+        <w:gridCol w:w="8630"/>
+      </w:tblGrid>
+      <w:tr>
+        <w:tc>
+          <w:tcPr>
+            <w:tcW w:w="9350" w:type="dxa"/>
+          </w:tcPr>
+          <w:p>
+            <w:r>
+              <w:t>TwoPowerOfN_DPBU</w:t>
+            </w:r>
+            <w:r>
+              <w:rPr>
+                <w:lang w:val="en-US"/>
+              </w:rPr>
+              <w:t>3</w:t>
+            </w:r>
+            <w:r>
+              <w:t>(n)</w:t>
+            </w:r>
+          </w:p>
+          <w:p>
+            <w:pPr>
+              <w:pStyle w:val="ListParagraph"/>
+              <w:numPr>
+                <w:ilvl w:val="0"/>
+                <w:numId w:val="13"/>
+              </w:numPr>
+              <w:rPr>
+                <w:lang w:val="en-US"/>
+              </w:rPr>
+            </w:pPr>
+            <w:r>
+              <w:rPr>
+                <w:b/>
+                <w:lang w:val="en-US"/>
+              </w:rPr>
+              <w:t>for</w:t>
+            </w:r>
+            <w:r>
+              <w:rPr>
+                <w:lang w:val="en-US"/>
+              </w:rPr>
+              <w:t xml:space="preserve"> i = 0 to n</w:t>
+            </w:r>
+          </w:p>
+          <w:p>
+            <w:pPr>
+              <w:pStyle w:val="ListParagraph"/>
+              <w:numPr>
+                <w:ilvl w:val="0"/>
+                <w:numId w:val="13"/>
+              </w:numPr>
+              <w:rPr>
+                <w:lang w:val="en-US"/>
+              </w:rPr>
+            </w:pPr>
+            <w:r>
+              <w:rPr>
+                <w:lang w:val="en-US"/>
+              </w:rPr>
+              <w:tab/>
+            </w:r>
+            <w:r>
+              <w:rPr>
+                <w:b/>
+                <w:lang w:val="en-US"/>
+              </w:rPr>
+              <w:t>if</w:t>
+            </w:r>
+            <w:r>
+              <w:rPr>
+                <w:lang w:val="en-US"/>
+              </w:rPr>
+              <w:t xml:space="preserve"> i = 0</w:t>
+            </w:r>
+          </w:p>
+          <w:p>
+            <w:pPr>
+              <w:pStyle w:val="ListParagraph"/>
+              <w:numPr>
+                <w:ilvl w:val="0"/>
+                <w:numId w:val="13"/>
+              </w:numPr>
+              <w:rPr>
+                <w:lang w:val="en-US"/>
+              </w:rPr>
+            </w:pPr>
+            <w:r>
+              <w:rPr>
+                <w:lang w:val="en-US"/>
+              </w:rPr>
+              <w:tab/>
+            </w:r>
+            <w:r>
+              <w:rPr>
+                <w:lang w:val="en-US"/>
+              </w:rPr>
+              <w:tab/>
+            </w:r>
+            <w:r>
+              <w:rPr>
+                <w:color w:val="FF0000"/>
+                <w:lang w:val="en-US"/>
+              </w:rPr>
+              <w:t>memo[i] = 1</w:t>
+            </w:r>
+          </w:p>
+          <w:p>
+            <w:pPr>
+              <w:pStyle w:val="ListParagraph"/>
+              <w:numPr>
+                <w:ilvl w:val="0"/>
+                <w:numId w:val="13"/>
+              </w:numPr>
+              <w:rPr>
+                <w:b/>
+                <w:lang w:val="en-US"/>
+              </w:rPr>
+            </w:pPr>
+            <w:r>
+              <w:rPr>
+                <w:lang w:val="en-US"/>
+              </w:rPr>
+              <w:tab/>
+            </w:r>
+            <w:r>
+              <w:rPr>
+                <w:b/>
+                <w:lang w:val="en-US"/>
+              </w:rPr>
+              <w:t>else</w:t>
+            </w:r>
+          </w:p>
+          <w:p>
+            <w:pPr>
+              <w:pStyle w:val="ListParagraph"/>
+              <w:numPr>
+                <w:ilvl w:val="0"/>
+                <w:numId w:val="13"/>
+              </w:numPr>
+              <w:rPr>
+                <w:lang w:val="en-US"/>
+              </w:rPr>
+            </w:pPr>
+            <w:r>
+              <w:rPr>
+                <w:lang w:val="en-US"/>
+              </w:rPr>
+              <w:tab/>
+            </w:r>
+            <w:r>
+              <w:rPr>
+                <w:lang w:val="en-US"/>
+              </w:rPr>
+              <w:tab/>
+            </w:r>
+            <w:r>
+              <w:rPr>
+                <w:color w:val="FF0000"/>
+                <w:lang w:val="en-US"/>
+              </w:rPr>
+              <w:t>me</w:t>
+            </w:r>
+            <w:bookmarkStart w:id="0" w:name="_GoBack"/>
+            <w:bookmarkEnd w:id="0"/>
+            <w:r>
+              <w:rPr>
+                <w:color w:val="FF0000"/>
+                <w:lang w:val="en-US"/>
+              </w:rPr>
+              <w:t>mo[i] =</w:t>
+            </w:r>
+            <w:r>
+              <w:rPr>
+                <w:lang w:val="en-US"/>
+              </w:rPr>
+              <w:t xml:space="preserve"> </w:t>
+            </w:r>
+            <w:r>
+              <w:rPr>
+                <w:color w:val="0070C0"/>
+                <w:lang w:val="en-US"/>
+              </w:rPr>
+              <w:t>memo[i-1]</w:t>
+            </w:r>
+            <w:r>
+              <w:rPr>
+                <w:lang w:val="en-US"/>
+              </w:rPr>
+              <w:t xml:space="preserve"> * 2</w:t>
+            </w:r>
+          </w:p>
+          <w:p>
+            <w:pPr>
+              <w:pStyle w:val="ListParagraph"/>
+              <w:numPr>
+                <w:ilvl w:val="0"/>
+                <w:numId w:val="13"/>
+              </w:numPr>
+              <w:rPr>
+                <w:lang w:val="en-US"/>
+              </w:rPr>
+            </w:pPr>
+            <w:r>
+              <w:rPr>
+                <w:b/>
+                <w:lang w:val="en-US"/>
+              </w:rPr>
+              <w:t>return</w:t>
+            </w:r>
+            <w:r>
+              <w:rPr>
+                <w:lang w:val="en-US"/>
+              </w:rPr>
+              <w:t xml:space="preserve"> </w:t>
+            </w:r>
+            <w:r>
+              <w:rPr>
+                <w:color w:val="0070C0"/>
+                <w:lang w:val="en-US"/>
+              </w:rPr>
+              <w:t>memo[n]</w:t>
+            </w:r>
+          </w:p>
+        </w:tc>
+      </w:tr>
+    </w:tbl>
+    <w:p>
+      <w:pPr>
+        <w:ind w:left="720"/>
+        <w:rPr>
+          <w:lang w:val="en-US"/>
+        </w:rPr>
+      </w:pPr>
+    </w:p>
+    <w:p>
+      <w:pPr>
+        <w:pStyle w:val="ListParagraph"/>
+        <w:numPr>
+          <w:ilvl w:val="0"/>
+          <w:numId w:val="1"/>
+        </w:numPr>
+        <w:rPr>
+          <w:lang w:val="en-US"/>
+        </w:rPr>
+      </w:pPr>
+    </w:p>
+    <w:p>
+      <w:pPr>
         <w:rPr>
           <w:lang w:val="en-US"/>
         </w:rPr>
@@ -2367,6 +3652,95 @@
     </w:lvl>
   </w:abstractNum>
   <w:abstractNum w:abstractNumId="3" w15:restartNumberingAfterBreak="0">
+    <w:nsid w:val="364528E8"/>
+    <w:multiLevelType w:val="hybridMultilevel"/>
+    <w:tmpl w:val="20888588"/>
+    <w:lvl w:ilvl="0" w:tplc="0409000F">
+      <w:start w:val="1"/>
+      <w:numFmt w:val="decimal"/>
+      <w:lvlText w:val="%1."/>
+      <w:lvlJc w:val="left"/>
+      <w:pPr>
+        <w:ind w:left="720" w:hanging="360"/>
+      </w:pPr>
+      <w:rPr>
+        <w:rFonts w:hint="default"/>
+      </w:rPr>
+    </w:lvl>
+    <w:lvl w:ilvl="1" w:tplc="04090019" w:tentative="1">
+      <w:start w:val="1"/>
+      <w:numFmt w:val="lowerLetter"/>
+      <w:lvlText w:val="%2."/>
+      <w:lvlJc w:val="left"/>
+      <w:pPr>
+        <w:ind w:left="1440" w:hanging="360"/>
+      </w:pPr>
+    </w:lvl>
+    <w:lvl w:ilvl="2" w:tplc="0409001B" w:tentative="1">
+      <w:start w:val="1"/>
+      <w:numFmt w:val="lowerRoman"/>
+      <w:lvlText w:val="%3."/>
+      <w:lvlJc w:val="right"/>
+      <w:pPr>
+        <w:ind w:left="2160" w:hanging="180"/>
+      </w:pPr>
+    </w:lvl>
+    <w:lvl w:ilvl="3" w:tplc="0409000F" w:tentative="1">
+      <w:start w:val="1"/>
+      <w:numFmt w:val="decimal"/>
+      <w:lvlText w:val="%4."/>
+      <w:lvlJc w:val="left"/>
+      <w:pPr>
+        <w:ind w:left="2880" w:hanging="360"/>
+      </w:pPr>
+    </w:lvl>
+    <w:lvl w:ilvl="4" w:tplc="04090019" w:tentative="1">
+      <w:start w:val="1"/>
+      <w:numFmt w:val="lowerLetter"/>
+      <w:lvlText w:val="%5."/>
+      <w:lvlJc w:val="left"/>
+      <w:pPr>
+        <w:ind w:left="3600" w:hanging="360"/>
+      </w:pPr>
+    </w:lvl>
+    <w:lvl w:ilvl="5" w:tplc="0409001B" w:tentative="1">
+      <w:start w:val="1"/>
+      <w:numFmt w:val="lowerRoman"/>
+      <w:lvlText w:val="%6."/>
+      <w:lvlJc w:val="right"/>
+      <w:pPr>
+        <w:ind w:left="4320" w:hanging="180"/>
+      </w:pPr>
+    </w:lvl>
+    <w:lvl w:ilvl="6" w:tplc="0409000F" w:tentative="1">
+      <w:start w:val="1"/>
+      <w:numFmt w:val="decimal"/>
+      <w:lvlText w:val="%7."/>
+      <w:lvlJc w:val="left"/>
+      <w:pPr>
+        <w:ind w:left="5040" w:hanging="360"/>
+      </w:pPr>
+    </w:lvl>
+    <w:lvl w:ilvl="7" w:tplc="04090019" w:tentative="1">
+      <w:start w:val="1"/>
+      <w:numFmt w:val="lowerLetter"/>
+      <w:lvlText w:val="%8."/>
+      <w:lvlJc w:val="left"/>
+      <w:pPr>
+        <w:ind w:left="5760" w:hanging="360"/>
+      </w:pPr>
+    </w:lvl>
+    <w:lvl w:ilvl="8" w:tplc="0409001B" w:tentative="1">
+      <w:start w:val="1"/>
+      <w:numFmt w:val="lowerRoman"/>
+      <w:lvlText w:val="%9."/>
+      <w:lvlJc w:val="right"/>
+      <w:pPr>
+        <w:ind w:left="6480" w:hanging="180"/>
+      </w:pPr>
+    </w:lvl>
+  </w:abstractNum>
+  <w:abstractNum w:abstractNumId="4" w15:restartNumberingAfterBreak="0">
     <w:nsid w:val="3748799B"/>
     <w:multiLevelType w:val="hybridMultilevel"/>
     <w:tmpl w:val="0C6854C2"/>
@@ -2455,7 +3829,185 @@
       </w:pPr>
     </w:lvl>
   </w:abstractNum>
-  <w:abstractNum w:abstractNumId="4" w15:restartNumberingAfterBreak="0">
+  <w:abstractNum w:abstractNumId="5" w15:restartNumberingAfterBreak="0">
+    <w:nsid w:val="4FEF4132"/>
+    <w:multiLevelType w:val="hybridMultilevel"/>
+    <w:tmpl w:val="20888588"/>
+    <w:lvl w:ilvl="0" w:tplc="0409000F">
+      <w:start w:val="1"/>
+      <w:numFmt w:val="decimal"/>
+      <w:lvlText w:val="%1."/>
+      <w:lvlJc w:val="left"/>
+      <w:pPr>
+        <w:ind w:left="720" w:hanging="360"/>
+      </w:pPr>
+      <w:rPr>
+        <w:rFonts w:hint="default"/>
+      </w:rPr>
+    </w:lvl>
+    <w:lvl w:ilvl="1" w:tplc="04090019" w:tentative="1">
+      <w:start w:val="1"/>
+      <w:numFmt w:val="lowerLetter"/>
+      <w:lvlText w:val="%2."/>
+      <w:lvlJc w:val="left"/>
+      <w:pPr>
+        <w:ind w:left="1440" w:hanging="360"/>
+      </w:pPr>
+    </w:lvl>
+    <w:lvl w:ilvl="2" w:tplc="0409001B" w:tentative="1">
+      <w:start w:val="1"/>
+      <w:numFmt w:val="lowerRoman"/>
+      <w:lvlText w:val="%3."/>
+      <w:lvlJc w:val="right"/>
+      <w:pPr>
+        <w:ind w:left="2160" w:hanging="180"/>
+      </w:pPr>
+    </w:lvl>
+    <w:lvl w:ilvl="3" w:tplc="0409000F" w:tentative="1">
+      <w:start w:val="1"/>
+      <w:numFmt w:val="decimal"/>
+      <w:lvlText w:val="%4."/>
+      <w:lvlJc w:val="left"/>
+      <w:pPr>
+        <w:ind w:left="2880" w:hanging="360"/>
+      </w:pPr>
+    </w:lvl>
+    <w:lvl w:ilvl="4" w:tplc="04090019" w:tentative="1">
+      <w:start w:val="1"/>
+      <w:numFmt w:val="lowerLetter"/>
+      <w:lvlText w:val="%5."/>
+      <w:lvlJc w:val="left"/>
+      <w:pPr>
+        <w:ind w:left="3600" w:hanging="360"/>
+      </w:pPr>
+    </w:lvl>
+    <w:lvl w:ilvl="5" w:tplc="0409001B" w:tentative="1">
+      <w:start w:val="1"/>
+      <w:numFmt w:val="lowerRoman"/>
+      <w:lvlText w:val="%6."/>
+      <w:lvlJc w:val="right"/>
+      <w:pPr>
+        <w:ind w:left="4320" w:hanging="180"/>
+      </w:pPr>
+    </w:lvl>
+    <w:lvl w:ilvl="6" w:tplc="0409000F" w:tentative="1">
+      <w:start w:val="1"/>
+      <w:numFmt w:val="decimal"/>
+      <w:lvlText w:val="%7."/>
+      <w:lvlJc w:val="left"/>
+      <w:pPr>
+        <w:ind w:left="5040" w:hanging="360"/>
+      </w:pPr>
+    </w:lvl>
+    <w:lvl w:ilvl="7" w:tplc="04090019" w:tentative="1">
+      <w:start w:val="1"/>
+      <w:numFmt w:val="lowerLetter"/>
+      <w:lvlText w:val="%8."/>
+      <w:lvlJc w:val="left"/>
+      <w:pPr>
+        <w:ind w:left="5760" w:hanging="360"/>
+      </w:pPr>
+    </w:lvl>
+    <w:lvl w:ilvl="8" w:tplc="0409001B" w:tentative="1">
+      <w:start w:val="1"/>
+      <w:numFmt w:val="lowerRoman"/>
+      <w:lvlText w:val="%9."/>
+      <w:lvlJc w:val="right"/>
+      <w:pPr>
+        <w:ind w:left="6480" w:hanging="180"/>
+      </w:pPr>
+    </w:lvl>
+  </w:abstractNum>
+  <w:abstractNum w:abstractNumId="6" w15:restartNumberingAfterBreak="0">
+    <w:nsid w:val="5A604B65"/>
+    <w:multiLevelType w:val="hybridMultilevel"/>
+    <w:tmpl w:val="25069D1E"/>
+    <w:lvl w:ilvl="0" w:tplc="0409000F">
+      <w:start w:val="1"/>
+      <w:numFmt w:val="decimal"/>
+      <w:lvlText w:val="%1."/>
+      <w:lvlJc w:val="left"/>
+      <w:pPr>
+        <w:ind w:left="720" w:hanging="360"/>
+      </w:pPr>
+      <w:rPr>
+        <w:rFonts w:hint="default"/>
+      </w:rPr>
+    </w:lvl>
+    <w:lvl w:ilvl="1" w:tplc="04090019" w:tentative="1">
+      <w:start w:val="1"/>
+      <w:numFmt w:val="lowerLetter"/>
+      <w:lvlText w:val="%2."/>
+      <w:lvlJc w:val="left"/>
+      <w:pPr>
+        <w:ind w:left="1440" w:hanging="360"/>
+      </w:pPr>
+    </w:lvl>
+    <w:lvl w:ilvl="2" w:tplc="0409001B" w:tentative="1">
+      <w:start w:val="1"/>
+      <w:numFmt w:val="lowerRoman"/>
+      <w:lvlText w:val="%3."/>
+      <w:lvlJc w:val="right"/>
+      <w:pPr>
+        <w:ind w:left="2160" w:hanging="180"/>
+      </w:pPr>
+    </w:lvl>
+    <w:lvl w:ilvl="3" w:tplc="0409000F" w:tentative="1">
+      <w:start w:val="1"/>
+      <w:numFmt w:val="decimal"/>
+      <w:lvlText w:val="%4."/>
+      <w:lvlJc w:val="left"/>
+      <w:pPr>
+        <w:ind w:left="2880" w:hanging="360"/>
+      </w:pPr>
+    </w:lvl>
+    <w:lvl w:ilvl="4" w:tplc="04090019" w:tentative="1">
+      <w:start w:val="1"/>
+      <w:numFmt w:val="lowerLetter"/>
+      <w:lvlText w:val="%5."/>
+      <w:lvlJc w:val="left"/>
+      <w:pPr>
+        <w:ind w:left="3600" w:hanging="360"/>
+      </w:pPr>
+    </w:lvl>
+    <w:lvl w:ilvl="5" w:tplc="0409001B" w:tentative="1">
+      <w:start w:val="1"/>
+      <w:numFmt w:val="lowerRoman"/>
+      <w:lvlText w:val="%6."/>
+      <w:lvlJc w:val="right"/>
+      <w:pPr>
+        <w:ind w:left="4320" w:hanging="180"/>
+      </w:pPr>
+    </w:lvl>
+    <w:lvl w:ilvl="6" w:tplc="0409000F" w:tentative="1">
+      <w:start w:val="1"/>
+      <w:numFmt w:val="decimal"/>
+      <w:lvlText w:val="%7."/>
+      <w:lvlJc w:val="left"/>
+      <w:pPr>
+        <w:ind w:left="5040" w:hanging="360"/>
+      </w:pPr>
+    </w:lvl>
+    <w:lvl w:ilvl="7" w:tplc="04090019" w:tentative="1">
+      <w:start w:val="1"/>
+      <w:numFmt w:val="lowerLetter"/>
+      <w:lvlText w:val="%8."/>
+      <w:lvlJc w:val="left"/>
+      <w:pPr>
+        <w:ind w:left="5760" w:hanging="360"/>
+      </w:pPr>
+    </w:lvl>
+    <w:lvl w:ilvl="8" w:tplc="0409001B" w:tentative="1">
+      <w:start w:val="1"/>
+      <w:numFmt w:val="lowerRoman"/>
+      <w:lvlText w:val="%9."/>
+      <w:lvlJc w:val="right"/>
+      <w:pPr>
+        <w:ind w:left="6480" w:hanging="180"/>
+      </w:pPr>
+    </w:lvl>
+  </w:abstractNum>
+  <w:abstractNum w:abstractNumId="7" w15:restartNumberingAfterBreak="0">
     <w:nsid w:val="5E5D4E36"/>
     <w:multiLevelType w:val="hybridMultilevel"/>
     <w:tmpl w:val="728CD992"/>
@@ -2544,10 +4096,10 @@
       </w:pPr>
     </w:lvl>
   </w:abstractNum>
-  <w:abstractNum w:abstractNumId="5" w15:restartNumberingAfterBreak="0">
-    <w:nsid w:val="68456804"/>
+  <w:abstractNum w:abstractNumId="8" w15:restartNumberingAfterBreak="0">
+    <w:nsid w:val="5E5E7AB6"/>
     <w:multiLevelType w:val="hybridMultilevel"/>
-    <w:tmpl w:val="0FE88EC6"/>
+    <w:tmpl w:val="25069D1E"/>
     <w:lvl w:ilvl="0" w:tplc="0409000F">
       <w:start w:val="1"/>
       <w:numFmt w:val="decimal"/>
@@ -2633,7 +4185,189 @@
       </w:pPr>
     </w:lvl>
   </w:abstractNum>
-  <w:abstractNum w:abstractNumId="6" w15:restartNumberingAfterBreak="0">
+  <w:abstractNum w:abstractNumId="9" w15:restartNumberingAfterBreak="0">
+    <w:nsid w:val="6070065A"/>
+    <w:multiLevelType w:val="hybridMultilevel"/>
+    <w:tmpl w:val="667E80BC"/>
+    <w:lvl w:ilvl="0" w:tplc="3B963EBC">
+      <w:start w:val="1"/>
+      <w:numFmt w:val="decimal"/>
+      <w:lvlText w:val="%1."/>
+      <w:lvlJc w:val="left"/>
+      <w:pPr>
+        <w:ind w:left="720" w:hanging="360"/>
+      </w:pPr>
+      <w:rPr>
+        <w:rFonts w:hint="default"/>
+        <w:b w:val="0"/>
+      </w:rPr>
+    </w:lvl>
+    <w:lvl w:ilvl="1" w:tplc="04090019" w:tentative="1">
+      <w:start w:val="1"/>
+      <w:numFmt w:val="lowerLetter"/>
+      <w:lvlText w:val="%2."/>
+      <w:lvlJc w:val="left"/>
+      <w:pPr>
+        <w:ind w:left="1440" w:hanging="360"/>
+      </w:pPr>
+    </w:lvl>
+    <w:lvl w:ilvl="2" w:tplc="0409001B" w:tentative="1">
+      <w:start w:val="1"/>
+      <w:numFmt w:val="lowerRoman"/>
+      <w:lvlText w:val="%3."/>
+      <w:lvlJc w:val="right"/>
+      <w:pPr>
+        <w:ind w:left="2160" w:hanging="180"/>
+      </w:pPr>
+    </w:lvl>
+    <w:lvl w:ilvl="3" w:tplc="0409000F" w:tentative="1">
+      <w:start w:val="1"/>
+      <w:numFmt w:val="decimal"/>
+      <w:lvlText w:val="%4."/>
+      <w:lvlJc w:val="left"/>
+      <w:pPr>
+        <w:ind w:left="2880" w:hanging="360"/>
+      </w:pPr>
+    </w:lvl>
+    <w:lvl w:ilvl="4" w:tplc="04090019" w:tentative="1">
+      <w:start w:val="1"/>
+      <w:numFmt w:val="lowerLetter"/>
+      <w:lvlText w:val="%5."/>
+      <w:lvlJc w:val="left"/>
+      <w:pPr>
+        <w:ind w:left="3600" w:hanging="360"/>
+      </w:pPr>
+    </w:lvl>
+    <w:lvl w:ilvl="5" w:tplc="0409001B" w:tentative="1">
+      <w:start w:val="1"/>
+      <w:numFmt w:val="lowerRoman"/>
+      <w:lvlText w:val="%6."/>
+      <w:lvlJc w:val="right"/>
+      <w:pPr>
+        <w:ind w:left="4320" w:hanging="180"/>
+      </w:pPr>
+    </w:lvl>
+    <w:lvl w:ilvl="6" w:tplc="0409000F" w:tentative="1">
+      <w:start w:val="1"/>
+      <w:numFmt w:val="decimal"/>
+      <w:lvlText w:val="%7."/>
+      <w:lvlJc w:val="left"/>
+      <w:pPr>
+        <w:ind w:left="5040" w:hanging="360"/>
+      </w:pPr>
+    </w:lvl>
+    <w:lvl w:ilvl="7" w:tplc="04090019" w:tentative="1">
+      <w:start w:val="1"/>
+      <w:numFmt w:val="lowerLetter"/>
+      <w:lvlText w:val="%8."/>
+      <w:lvlJc w:val="left"/>
+      <w:pPr>
+        <w:ind w:left="5760" w:hanging="360"/>
+      </w:pPr>
+    </w:lvl>
+    <w:lvl w:ilvl="8" w:tplc="0409001B" w:tentative="1">
+      <w:start w:val="1"/>
+      <w:numFmt w:val="lowerRoman"/>
+      <w:lvlText w:val="%9."/>
+      <w:lvlJc w:val="right"/>
+      <w:pPr>
+        <w:ind w:left="6480" w:hanging="180"/>
+      </w:pPr>
+    </w:lvl>
+  </w:abstractNum>
+  <w:abstractNum w:abstractNumId="10" w15:restartNumberingAfterBreak="0">
+    <w:nsid w:val="68456804"/>
+    <w:multiLevelType w:val="hybridMultilevel"/>
+    <w:tmpl w:val="10D2C86C"/>
+    <w:lvl w:ilvl="0" w:tplc="0409000F">
+      <w:start w:val="1"/>
+      <w:numFmt w:val="decimal"/>
+      <w:lvlText w:val="%1."/>
+      <w:lvlJc w:val="left"/>
+      <w:pPr>
+        <w:ind w:left="720" w:hanging="360"/>
+      </w:pPr>
+      <w:rPr>
+        <w:rFonts w:hint="default"/>
+      </w:rPr>
+    </w:lvl>
+    <w:lvl w:ilvl="1" w:tplc="04090001">
+      <w:start w:val="1"/>
+      <w:numFmt w:val="bullet"/>
+      <w:lvlText w:val=""/>
+      <w:lvlJc w:val="left"/>
+      <w:pPr>
+        <w:ind w:left="1440" w:hanging="360"/>
+      </w:pPr>
+      <w:rPr>
+        <w:rFonts w:ascii="Symbol" w:hAnsi="Symbol" w:hint="default"/>
+      </w:rPr>
+    </w:lvl>
+    <w:lvl w:ilvl="2" w:tplc="0409001B" w:tentative="1">
+      <w:start w:val="1"/>
+      <w:numFmt w:val="lowerRoman"/>
+      <w:lvlText w:val="%3."/>
+      <w:lvlJc w:val="right"/>
+      <w:pPr>
+        <w:ind w:left="2160" w:hanging="180"/>
+      </w:pPr>
+    </w:lvl>
+    <w:lvl w:ilvl="3" w:tplc="0409000F" w:tentative="1">
+      <w:start w:val="1"/>
+      <w:numFmt w:val="decimal"/>
+      <w:lvlText w:val="%4."/>
+      <w:lvlJc w:val="left"/>
+      <w:pPr>
+        <w:ind w:left="2880" w:hanging="360"/>
+      </w:pPr>
+    </w:lvl>
+    <w:lvl w:ilvl="4" w:tplc="04090019" w:tentative="1">
+      <w:start w:val="1"/>
+      <w:numFmt w:val="lowerLetter"/>
+      <w:lvlText w:val="%5."/>
+      <w:lvlJc w:val="left"/>
+      <w:pPr>
+        <w:ind w:left="3600" w:hanging="360"/>
+      </w:pPr>
+    </w:lvl>
+    <w:lvl w:ilvl="5" w:tplc="0409001B" w:tentative="1">
+      <w:start w:val="1"/>
+      <w:numFmt w:val="lowerRoman"/>
+      <w:lvlText w:val="%6."/>
+      <w:lvlJc w:val="right"/>
+      <w:pPr>
+        <w:ind w:left="4320" w:hanging="180"/>
+      </w:pPr>
+    </w:lvl>
+    <w:lvl w:ilvl="6" w:tplc="0409000F" w:tentative="1">
+      <w:start w:val="1"/>
+      <w:numFmt w:val="decimal"/>
+      <w:lvlText w:val="%7."/>
+      <w:lvlJc w:val="left"/>
+      <w:pPr>
+        <w:ind w:left="5040" w:hanging="360"/>
+      </w:pPr>
+    </w:lvl>
+    <w:lvl w:ilvl="7" w:tplc="04090019" w:tentative="1">
+      <w:start w:val="1"/>
+      <w:numFmt w:val="lowerLetter"/>
+      <w:lvlText w:val="%8."/>
+      <w:lvlJc w:val="left"/>
+      <w:pPr>
+        <w:ind w:left="5760" w:hanging="360"/>
+      </w:pPr>
+    </w:lvl>
+    <w:lvl w:ilvl="8" w:tplc="0409001B" w:tentative="1">
+      <w:start w:val="1"/>
+      <w:numFmt w:val="lowerRoman"/>
+      <w:lvlText w:val="%9."/>
+      <w:lvlJc w:val="right"/>
+      <w:pPr>
+        <w:ind w:left="6480" w:hanging="180"/>
+      </w:pPr>
+    </w:lvl>
+  </w:abstractNum>
+  <w:abstractNum w:abstractNumId="11" w15:restartNumberingAfterBreak="0">
     <w:nsid w:val="6EC01226"/>
     <w:multiLevelType w:val="hybridMultilevel"/>
     <w:tmpl w:val="231AF1F8"/>
@@ -2723,7 +4457,7 @@
       </w:pPr>
     </w:lvl>
   </w:abstractNum>
-  <w:abstractNum w:abstractNumId="7" w15:restartNumberingAfterBreak="0">
+  <w:abstractNum w:abstractNumId="12" w15:restartNumberingAfterBreak="0">
     <w:nsid w:val="7EA565CC"/>
     <w:multiLevelType w:val="hybridMultilevel"/>
     <w:tmpl w:val="6FE666FE"/>
@@ -2813,28 +4547,43 @@
     </w:lvl>
   </w:abstractNum>
   <w:num w:numId="1">
-    <w:abstractNumId w:val="5"/>
+    <w:abstractNumId w:val="10"/>
   </w:num>
   <w:num w:numId="2">
-    <w:abstractNumId w:val="7"/>
+    <w:abstractNumId w:val="12"/>
   </w:num>
   <w:num w:numId="3">
     <w:abstractNumId w:val="1"/>
   </w:num>
   <w:num w:numId="4">
-    <w:abstractNumId w:val="3"/>
+    <w:abstractNumId w:val="4"/>
   </w:num>
   <w:num w:numId="5">
     <w:abstractNumId w:val="0"/>
   </w:num>
   <w:num w:numId="6">
-    <w:abstractNumId w:val="6"/>
+    <w:abstractNumId w:val="11"/>
   </w:num>
   <w:num w:numId="7">
     <w:abstractNumId w:val="2"/>
   </w:num>
   <w:num w:numId="8">
-    <w:abstractNumId w:val="4"/>
+    <w:abstractNumId w:val="7"/>
+  </w:num>
+  <w:num w:numId="9">
+    <w:abstractNumId w:val="5"/>
+  </w:num>
+  <w:num w:numId="10">
+    <w:abstractNumId w:val="3"/>
+  </w:num>
+  <w:num w:numId="11">
+    <w:abstractNumId w:val="6"/>
+  </w:num>
+  <w:num w:numId="12">
+    <w:abstractNumId w:val="8"/>
+  </w:num>
+  <w:num w:numId="13">
+    <w:abstractNumId w:val="9"/>
   </w:num>
 </w:numbering>
 </file>
@@ -3239,7 +4988,6 @@
   <w:style w:type="character" w:default="1" w:styleId="DefaultParagraphFont">
     <w:name w:val="Default Paragraph Font"/>
     <w:uiPriority w:val="1"/>
-    <w:semiHidden/>
     <w:unhideWhenUsed/>
   </w:style>
   <w:style w:type="table" w:default="1" w:styleId="TableNormal">

</xml_diff>